<commit_message>
worked on the mentor functions
</commit_message>
<xml_diff>
--- a/public/images/ImpactVibes_EDIT/WriteUp.docx
+++ b/public/images/ImpactVibes_EDIT/WriteUp.docx
@@ -16,11 +16,60 @@
       </w:r>
     </w:p>
     <w:p>
+      <w:pPr>
+        <w:pStyle w:val="ListParagraph"/>
+        <w:numPr>
+          <w:ilvl w:val="0"/>
+          <w:numId w:val="22"/>
+        </w:numPr>
+      </w:pPr>
       <w:r>
         <w:t>We’re your all – in – one place</w:t>
       </w:r>
       <w:r>
         <w:t xml:space="preserve"> impact companion – providing YOU and EVERYONE with varied exciting services and opportunities, every innovating step of the way </w:t>
+      </w:r>
+    </w:p>
+    <w:p>
+      <w:pPr>
+        <w:pStyle w:val="ListParagraph"/>
+        <w:numPr>
+          <w:ilvl w:val="0"/>
+          <w:numId w:val="22"/>
+        </w:numPr>
+      </w:pPr>
+      <w:r>
+        <w:t>Your one – stop haven to unlocking endless possibilities and reach beyond the skies</w:t>
+      </w:r>
+      <w:r>
+        <w:t>, for more</w:t>
+      </w:r>
+      <w:r>
+        <w:t xml:space="preserve"> </w:t>
+      </w:r>
+    </w:p>
+    <w:p>
+      <w:pPr>
+        <w:pStyle w:val="ListParagraph"/>
+        <w:numPr>
+          <w:ilvl w:val="0"/>
+          <w:numId w:val="22"/>
+        </w:numPr>
+      </w:pPr>
+      <w:r>
+        <w:t xml:space="preserve">Exhale. </w:t>
+      </w:r>
+      <w:r>
+        <w:t xml:space="preserve">Defy the odds. </w:t>
+      </w:r>
+      <w:r>
+        <w:t xml:space="preserve">Emerge. </w:t>
+      </w:r>
+      <w:r>
+        <w:t xml:space="preserve">Let’s </w:t>
+      </w:r>
+      <w:r>
+        <w:t xml:space="preserve">walk the lane with YOU and evoke growth that transcends your expectation. </w:t>
       </w:r>
     </w:p>
     <w:p>
@@ -456,6 +505,7 @@
         </w:numPr>
       </w:pPr>
       <w:r>
+        <w:lastRenderedPageBreak/>
         <w:t>Package/Ads Expiry</w:t>
       </w:r>
     </w:p>
@@ -507,7 +557,6 @@
         </w:numPr>
       </w:pPr>
       <w:r>
-        <w:lastRenderedPageBreak/>
         <w:t xml:space="preserve">Flier </w:t>
       </w:r>
     </w:p>
@@ -589,6 +638,48 @@
     <w:p>
       <w:pPr>
         <w:rPr>
+          <w:b/>
+        </w:rPr>
+      </w:pPr>
+      <w:r>
+        <w:rPr>
+          <w:b/>
+        </w:rPr>
+        <w:t>Blog</w:t>
+      </w:r>
+    </w:p>
+    <w:p>
+      <w:r>
+        <w:t>Your only limitation is the commitment to turn your</w:t>
+      </w:r>
+      <w:r>
+        <w:rPr>
+          <w:u w:val="single"/>
+        </w:rPr>
+        <w:t xml:space="preserve"> imagination</w:t>
+      </w:r>
+      <w:r>
+        <w:t xml:space="preserve"> and </w:t>
+      </w:r>
+      <w:r>
+        <w:rPr>
+          <w:u w:val="single"/>
+        </w:rPr>
+        <w:t>inspiration</w:t>
+      </w:r>
+      <w:r>
+        <w:t xml:space="preserve"> into </w:t>
+      </w:r>
+      <w:r>
+        <w:rPr>
+          <w:i/>
+        </w:rPr>
+        <w:t>Impact!</w:t>
+      </w:r>
+    </w:p>
+    <w:p>
+      <w:pPr>
+        <w:rPr>
           <w:u w:val="single"/>
         </w:rPr>
       </w:pPr>
@@ -686,50 +777,16 @@
     </w:p>
     <w:p>
       <w:r>
-        <w:t>Greatness is your potential and Action, your opportunity.  Let’s explore and find the power to success together!</w:t>
-      </w:r>
-    </w:p>
-    <w:p>
-      <w:pPr>
-        <w:rPr>
-          <w:b/>
-        </w:rPr>
-      </w:pPr>
-      <w:r>
-        <w:rPr>
-          <w:b/>
-        </w:rPr>
-        <w:t>Blog</w:t>
-      </w:r>
-    </w:p>
-    <w:p>
-      <w:r>
-        <w:t>Your only limitation is the commitment to turn your</w:t>
-      </w:r>
-      <w:r>
-        <w:rPr>
-          <w:u w:val="single"/>
-        </w:rPr>
-        <w:t xml:space="preserve"> imagination</w:t>
-      </w:r>
-      <w:r>
-        <w:t xml:space="preserve"> and </w:t>
-      </w:r>
-      <w:r>
-        <w:rPr>
-          <w:u w:val="single"/>
-        </w:rPr>
-        <w:t>inspiration</w:t>
-      </w:r>
-      <w:r>
-        <w:t xml:space="preserve"> into </w:t>
-      </w:r>
-      <w:r>
-        <w:rPr>
-          <w:i/>
-        </w:rPr>
-        <w:t>Impact!</w:t>
-      </w:r>
+        <w:t>Greatness is your potential and Action, your opportunity.  Let’s explo</w:t>
+      </w:r>
+      <w:r>
+        <w:t>re and find the power to succeed</w:t>
+      </w:r>
+      <w:r>
+        <w:t xml:space="preserve"> together!</w:t>
+      </w:r>
+      <w:bookmarkStart w:id="0" w:name="_GoBack"/>
+      <w:bookmarkEnd w:id="0"/>
     </w:p>
     <w:p>
       <w:pPr>
@@ -776,7 +833,10 @@
         <w:t xml:space="preserve"> address</w:t>
       </w:r>
       <w:r>
-        <w:t xml:space="preserve"> its indifference and falsity over the years to inspire and enable human capital development </w:t>
+        <w:t xml:space="preserve"> its neglect</w:t>
+      </w:r>
+      <w:r>
+        <w:t xml:space="preserve"> and falsity over the years to inspire and enable human capital development </w:t>
       </w:r>
       <w:r>
         <w:t xml:space="preserve">among </w:t>
@@ -808,10 +868,7 @@
     </w:p>
     <w:p>
       <w:r>
-        <w:t>“Social Innovation is the way to bring humanity back on track”</w:t>
-      </w:r>
-      <w:r>
-        <w:t>.</w:t>
+        <w:t>“Social Innovation is the way to bring humanity back on track”.</w:t>
       </w:r>
     </w:p>
     <w:p>
@@ -842,7 +899,11 @@
         <w:t xml:space="preserve"> - </w:t>
       </w:r>
       <w:r>
-        <w:t xml:space="preserve"> Impact Circle Enterprise in August 2018 as a Social platform to lead and bridge the gap in raising  young potentials within and around, with disruptive abilities to launch SMEs/</w:t>
+        <w:t xml:space="preserve"> Impact Circle Enterprise in August 2018 as a Social platform to lead and bridge the gap in raising  young potentials within and </w:t>
+      </w:r>
+      <w:r>
+        <w:lastRenderedPageBreak/>
+        <w:t>around, with disruptive abilities to launch SMEs/</w:t>
       </w:r>
       <w:proofErr w:type="spellStart"/>
       <w:r>
@@ -861,7 +922,6 @@
     </w:p>
     <w:p>
       <w:r>
-        <w:lastRenderedPageBreak/>
         <w:t xml:space="preserve">With a few strategic partners and projects, we’ve </w:t>
       </w:r>
       <w:r>
@@ -1147,6 +1207,7 @@
         <w:spacing w:line="240" w:lineRule="auto"/>
       </w:pPr>
       <w:r>
+        <w:lastRenderedPageBreak/>
         <w:t>E – Commerce</w:t>
       </w:r>
     </w:p>
@@ -1164,284 +1225,1006 @@
       </w:pPr>
       <w:proofErr w:type="spellStart"/>
       <w:r>
+        <w:t>FinTech</w:t>
+      </w:r>
+      <w:proofErr w:type="spellEnd"/>
+    </w:p>
+    <w:p>
+      <w:pPr>
+        <w:spacing w:line="240" w:lineRule="auto"/>
+      </w:pPr>
+      <w:r>
+        <w:t>Business Advisory</w:t>
+      </w:r>
+    </w:p>
+    <w:p>
+      <w:pPr>
+        <w:spacing w:line="240" w:lineRule="auto"/>
+      </w:pPr>
+      <w:r>
+        <w:t>Youth Development</w:t>
+      </w:r>
+    </w:p>
+    <w:p>
+      <w:pPr>
+        <w:spacing w:line="240" w:lineRule="auto"/>
+      </w:pPr>
+      <w:r>
+        <w:t>Finance</w:t>
+      </w:r>
+    </w:p>
+    <w:p>
+      <w:pPr>
+        <w:spacing w:line="240" w:lineRule="auto"/>
+      </w:pPr>
+      <w:proofErr w:type="gramStart"/>
+      <w:r>
+        <w:t>IT</w:t>
+      </w:r>
+      <w:proofErr w:type="gramEnd"/>
+      <w:r>
+        <w:t xml:space="preserve"> Infrastructure</w:t>
+      </w:r>
+    </w:p>
+    <w:p>
+      <w:pPr>
+        <w:spacing w:line="240" w:lineRule="auto"/>
+      </w:pPr>
+      <w:r>
+        <w:t>Business Management</w:t>
+      </w:r>
+    </w:p>
+    <w:p>
+      <w:pPr>
+        <w:spacing w:line="240" w:lineRule="auto"/>
+      </w:pPr>
+      <w:r>
+        <w:t>Software Development</w:t>
+      </w:r>
+    </w:p>
+    <w:p>
+      <w:pPr>
+        <w:spacing w:line="240" w:lineRule="auto"/>
+      </w:pPr>
+      <w:r>
+        <w:t>Education</w:t>
+      </w:r>
+    </w:p>
+    <w:p>
+      <w:pPr>
+        <w:spacing w:line="240" w:lineRule="auto"/>
+      </w:pPr>
+      <w:r>
+        <w:t>UI/UX Designs</w:t>
+      </w:r>
+    </w:p>
+    <w:p>
+      <w:pPr>
+        <w:spacing w:line="240" w:lineRule="auto"/>
+      </w:pPr>
+      <w:r>
+        <w:t>Fashion</w:t>
+      </w:r>
+    </w:p>
+    <w:p>
+      <w:pPr>
+        <w:spacing w:line="240" w:lineRule="auto"/>
+      </w:pPr>
+      <w:r>
+        <w:t>Sales/Customer Service</w:t>
+      </w:r>
+    </w:p>
+    <w:p>
+      <w:pPr>
+        <w:spacing w:line="240" w:lineRule="auto"/>
+      </w:pPr>
+      <w:r>
+        <w:t>Software Engineering</w:t>
+      </w:r>
+    </w:p>
+    <w:p>
+      <w:pPr>
+        <w:spacing w:line="240" w:lineRule="auto"/>
+      </w:pPr>
+      <w:r>
+        <w:t>Product Design</w:t>
+      </w:r>
+    </w:p>
+    <w:p>
+      <w:pPr>
+        <w:spacing w:line="240" w:lineRule="auto"/>
+      </w:pPr>
+      <w:r>
+        <w:t>STEM Education</w:t>
+      </w:r>
+    </w:p>
+    <w:p>
+      <w:pPr>
+        <w:spacing w:line="240" w:lineRule="auto"/>
+      </w:pPr>
+      <w:r>
+        <w:t>Multimedia</w:t>
+      </w:r>
+    </w:p>
+    <w:p>
+      <w:pPr>
+        <w:spacing w:line="240" w:lineRule="auto"/>
+      </w:pPr>
+      <w:r>
+        <w:t>Business Development &amp; Strategy</w:t>
+      </w:r>
+    </w:p>
+    <w:p>
+      <w:pPr>
+        <w:spacing w:line="240" w:lineRule="auto"/>
+      </w:pPr>
+      <w:r>
+        <w:t>Growth Hack</w:t>
+      </w:r>
+    </w:p>
+    <w:p>
+      <w:pPr>
+        <w:spacing w:line="240" w:lineRule="auto"/>
+      </w:pPr>
+      <w:r>
+        <w:t>Project Management</w:t>
+      </w:r>
+    </w:p>
+    <w:p>
+      <w:pPr>
+        <w:spacing w:line="240" w:lineRule="auto"/>
+      </w:pPr>
+      <w:r>
+        <w:t>Strategic Planning</w:t>
+      </w:r>
+    </w:p>
+    <w:p>
+      <w:pPr>
+        <w:spacing w:line="240" w:lineRule="auto"/>
+      </w:pPr>
+      <w:r>
+        <w:t>Human Rights</w:t>
+      </w:r>
+    </w:p>
+    <w:p>
+      <w:pPr>
+        <w:spacing w:line="240" w:lineRule="auto"/>
+      </w:pPr>
+      <w:proofErr w:type="spellStart"/>
+      <w:r>
+        <w:t>AgriTech</w:t>
+      </w:r>
+      <w:proofErr w:type="spellEnd"/>
+      <w:r>
+        <w:t>/Business Optimization</w:t>
+      </w:r>
+    </w:p>
+    <w:p>
+      <w:pPr>
+        <w:spacing w:line="240" w:lineRule="auto"/>
+      </w:pPr>
+      <w:r>
+        <w:t>Creative Writing</w:t>
+      </w:r>
+    </w:p>
+    <w:p>
+      <w:pPr>
+        <w:spacing w:line="240" w:lineRule="auto"/>
+      </w:pPr>
+      <w:r>
+        <w:t>Publishing</w:t>
+      </w:r>
+    </w:p>
+    <w:p>
+      <w:pPr>
+        <w:spacing w:line="240" w:lineRule="auto"/>
+      </w:pPr>
+      <w:r>
+        <w:t>Legal Strategy/Advisory</w:t>
+      </w:r>
+    </w:p>
+    <w:p>
+      <w:pPr>
+        <w:spacing w:line="240" w:lineRule="auto"/>
+      </w:pPr>
+      <w:r>
+        <w:t>Robotics</w:t>
+      </w:r>
+    </w:p>
+    <w:p>
+      <w:pPr>
+        <w:spacing w:line="240" w:lineRule="auto"/>
+      </w:pPr>
+      <w:r>
+        <w:t>Renewable Energy</w:t>
+      </w:r>
+    </w:p>
+    <w:p>
+      <w:pPr>
+        <w:spacing w:line="240" w:lineRule="auto"/>
+      </w:pPr>
+      <w:r>
+        <w:t>Digital Marketing</w:t>
+      </w:r>
+    </w:p>
+    <w:p>
+      <w:pPr>
+        <w:spacing w:line="240" w:lineRule="auto"/>
+      </w:pPr>
+      <w:r>
+        <w:t>Social Inclusion</w:t>
+      </w:r>
+    </w:p>
+    <w:p>
+      <w:pPr>
+        <w:spacing w:line="240" w:lineRule="auto"/>
+      </w:pPr>
+      <w:r>
         <w:lastRenderedPageBreak/>
-        <w:t>FinTech</w:t>
+        <w:t>Data Analysis</w:t>
+      </w:r>
+    </w:p>
+    <w:p>
+      <w:pPr>
+        <w:spacing w:line="240" w:lineRule="auto"/>
+      </w:pPr>
+      <w:r>
+        <w:t>Marketing</w:t>
+      </w:r>
+    </w:p>
+    <w:p>
+      <w:pPr>
+        <w:spacing w:line="240" w:lineRule="auto"/>
+      </w:pPr>
+      <w:r>
+        <w:t>Customer Service &amp; Relations</w:t>
+      </w:r>
+    </w:p>
+    <w:p>
+      <w:pPr>
+        <w:spacing w:line="240" w:lineRule="auto"/>
+      </w:pPr>
+      <w:r>
+        <w:t>Social Entrepreneurship</w:t>
+      </w:r>
+    </w:p>
+    <w:p>
+      <w:pPr>
+        <w:spacing w:line="240" w:lineRule="auto"/>
+      </w:pPr>
+      <w:r>
+        <w:t>Sales</w:t>
+      </w:r>
+    </w:p>
+    <w:p>
+      <w:pPr>
+        <w:spacing w:line="240" w:lineRule="auto"/>
+      </w:pPr>
+      <w:r>
+        <w:t>Employment</w:t>
+      </w:r>
+    </w:p>
+    <w:p>
+      <w:pPr>
+        <w:spacing w:line="240" w:lineRule="auto"/>
+      </w:pPr>
+      <w:r>
+        <w:t>Sports</w:t>
+      </w:r>
+    </w:p>
+    <w:p>
+      <w:pPr>
+        <w:spacing w:line="240" w:lineRule="auto"/>
+        <w:rPr>
+          <w:b/>
+        </w:rPr>
+      </w:pPr>
+      <w:r>
+        <w:rPr>
+          <w:b/>
+        </w:rPr>
+        <w:t>Ventures</w:t>
+      </w:r>
+      <w:r>
+        <w:rPr>
+          <w:b/>
+        </w:rPr>
+        <w:t xml:space="preserve"> </w:t>
+      </w:r>
+      <w:r>
+        <w:rPr>
+          <w:b/>
+        </w:rPr>
+        <w:t>Deal</w:t>
+      </w:r>
+    </w:p>
+    <w:p>
+      <w:pPr>
+        <w:spacing w:line="240" w:lineRule="auto"/>
+      </w:pPr>
+      <w:r>
+        <w:t xml:space="preserve">We are </w:t>
+      </w:r>
+      <w:r>
+        <w:rPr>
+          <w:i/>
+        </w:rPr>
+        <w:t>passionate.</w:t>
+      </w:r>
+      <w:r>
+        <w:t xml:space="preserve"> We are </w:t>
+      </w:r>
+      <w:r>
+        <w:rPr>
+          <w:i/>
+        </w:rPr>
+        <w:t>smart</w:t>
+      </w:r>
+      <w:r>
+        <w:t>.  We seek possible awe – inspiring ways to connecting YOU to the world’s best investment deals ever.</w:t>
+      </w:r>
+    </w:p>
+    <w:p>
+      <w:pPr>
+        <w:spacing w:line="240" w:lineRule="auto"/>
+      </w:pPr>
+      <w:r>
+        <w:t xml:space="preserve">Just help us know what your Venture does. </w:t>
+      </w:r>
+    </w:p>
+    <w:p>
+      <w:pPr>
+        <w:spacing w:line="240" w:lineRule="auto"/>
+        <w:rPr>
+          <w:u w:val="single"/>
+        </w:rPr>
+      </w:pPr>
+      <w:r>
+        <w:rPr>
+          <w:u w:val="single"/>
+        </w:rPr>
+        <w:t>Details:</w:t>
+      </w:r>
+    </w:p>
+    <w:p>
+      <w:pPr>
+        <w:spacing w:line="240" w:lineRule="auto"/>
+        <w:rPr>
+          <w:u w:val="single"/>
+        </w:rPr>
+      </w:pPr>
+      <w:r>
+        <w:rPr>
+          <w:u w:val="single"/>
+        </w:rPr>
+        <w:t>Log in or register to edit profiles</w:t>
+      </w:r>
+    </w:p>
+    <w:p>
+      <w:pPr>
+        <w:pStyle w:val="ListParagraph"/>
+        <w:numPr>
+          <w:ilvl w:val="0"/>
+          <w:numId w:val="23"/>
+        </w:numPr>
+        <w:spacing w:line="240" w:lineRule="auto"/>
+      </w:pPr>
+      <w:r>
+        <w:t xml:space="preserve">Email Address </w:t>
+      </w:r>
+    </w:p>
+    <w:p>
+      <w:pPr>
+        <w:pStyle w:val="ListParagraph"/>
+        <w:numPr>
+          <w:ilvl w:val="0"/>
+          <w:numId w:val="23"/>
+        </w:numPr>
+        <w:spacing w:line="240" w:lineRule="auto"/>
+      </w:pPr>
+      <w:r>
+        <w:t>Password</w:t>
+      </w:r>
+    </w:p>
+    <w:p>
+      <w:pPr>
+        <w:pStyle w:val="ListParagraph"/>
+        <w:numPr>
+          <w:ilvl w:val="0"/>
+          <w:numId w:val="23"/>
+        </w:numPr>
+        <w:spacing w:line="240" w:lineRule="auto"/>
+      </w:pPr>
+      <w:r>
+        <w:t xml:space="preserve">I want to join in the </w:t>
+      </w:r>
+      <w:r>
+        <w:t>Ventures</w:t>
+      </w:r>
+      <w:r>
+        <w:t xml:space="preserve"> </w:t>
+      </w:r>
+      <w:r>
+        <w:t>Deal?</w:t>
+      </w:r>
+      <w:r>
+        <w:t xml:space="preserve"> </w:t>
+      </w:r>
+    </w:p>
+    <w:p>
+      <w:pPr>
+        <w:pStyle w:val="ListParagraph"/>
+        <w:numPr>
+          <w:ilvl w:val="0"/>
+          <w:numId w:val="30"/>
+        </w:numPr>
+        <w:spacing w:line="240" w:lineRule="auto"/>
+      </w:pPr>
+      <w:r>
+        <w:t xml:space="preserve">Yes </w:t>
+      </w:r>
+    </w:p>
+    <w:p>
+      <w:pPr>
+        <w:pStyle w:val="ListParagraph"/>
+        <w:numPr>
+          <w:ilvl w:val="0"/>
+          <w:numId w:val="30"/>
+        </w:numPr>
+        <w:spacing w:line="240" w:lineRule="auto"/>
+      </w:pPr>
+      <w:r>
+        <w:t>No</w:t>
+      </w:r>
+    </w:p>
+    <w:p>
+      <w:pPr>
+        <w:pStyle w:val="ListParagraph"/>
+        <w:numPr>
+          <w:ilvl w:val="0"/>
+          <w:numId w:val="31"/>
+        </w:numPr>
+        <w:spacing w:line="240" w:lineRule="auto"/>
+      </w:pPr>
+      <w:r>
+        <w:t xml:space="preserve">Submit </w:t>
+      </w:r>
+    </w:p>
+    <w:p>
+      <w:pPr>
+        <w:spacing w:line="240" w:lineRule="auto"/>
+        <w:rPr>
+          <w:u w:val="single"/>
+        </w:rPr>
+      </w:pPr>
+      <w:r>
+        <w:rPr>
+          <w:u w:val="single"/>
+        </w:rPr>
+        <w:t>Main:</w:t>
+      </w:r>
+    </w:p>
+    <w:p>
+      <w:pPr>
+        <w:pStyle w:val="ListParagraph"/>
+        <w:numPr>
+          <w:ilvl w:val="0"/>
+          <w:numId w:val="24"/>
+        </w:numPr>
+        <w:spacing w:line="240" w:lineRule="auto"/>
+      </w:pPr>
+      <w:r>
+        <w:t>Business/Venture</w:t>
+      </w:r>
+      <w:r>
+        <w:t>/</w:t>
+      </w:r>
+      <w:proofErr w:type="spellStart"/>
+      <w:r>
+        <w:t>Startup</w:t>
+      </w:r>
+      <w:r>
+        <w:t>’s</w:t>
       </w:r>
       <w:proofErr w:type="spellEnd"/>
-    </w:p>
-    <w:p>
-      <w:pPr>
-        <w:spacing w:line="240" w:lineRule="auto"/>
-      </w:pPr>
-      <w:r>
-        <w:t>Business Advisory</w:t>
-      </w:r>
-    </w:p>
-    <w:p>
-      <w:pPr>
-        <w:spacing w:line="240" w:lineRule="auto"/>
-      </w:pPr>
-      <w:r>
-        <w:t>Youth Development</w:t>
-      </w:r>
-    </w:p>
-    <w:p>
-      <w:pPr>
-        <w:spacing w:line="240" w:lineRule="auto"/>
-      </w:pPr>
-      <w:r>
-        <w:t>Finance</w:t>
-      </w:r>
-    </w:p>
-    <w:p>
-      <w:pPr>
-        <w:spacing w:line="240" w:lineRule="auto"/>
-      </w:pPr>
-      <w:proofErr w:type="gramStart"/>
-      <w:r>
-        <w:t>IT</w:t>
-      </w:r>
-      <w:proofErr w:type="gramEnd"/>
-      <w:r>
-        <w:t xml:space="preserve"> Infrastructure</w:t>
-      </w:r>
-    </w:p>
-    <w:p>
-      <w:pPr>
-        <w:spacing w:line="240" w:lineRule="auto"/>
-      </w:pPr>
-      <w:r>
-        <w:t>Business Management</w:t>
-      </w:r>
-    </w:p>
-    <w:p>
-      <w:pPr>
-        <w:spacing w:line="240" w:lineRule="auto"/>
-      </w:pPr>
-      <w:r>
-        <w:t>Software Development</w:t>
-      </w:r>
-    </w:p>
-    <w:p>
-      <w:pPr>
-        <w:spacing w:line="240" w:lineRule="auto"/>
-      </w:pPr>
-      <w:r>
-        <w:t>Education</w:t>
-      </w:r>
-    </w:p>
-    <w:p>
-      <w:pPr>
-        <w:spacing w:line="240" w:lineRule="auto"/>
-      </w:pPr>
-      <w:r>
-        <w:t>UI/UX Designs</w:t>
-      </w:r>
-    </w:p>
-    <w:p>
-      <w:pPr>
-        <w:spacing w:line="240" w:lineRule="auto"/>
-      </w:pPr>
-      <w:r>
-        <w:t>Fashion</w:t>
-      </w:r>
-    </w:p>
-    <w:p>
-      <w:pPr>
-        <w:spacing w:line="240" w:lineRule="auto"/>
-      </w:pPr>
-      <w:r>
-        <w:t>Sales/Customer Service</w:t>
-      </w:r>
-    </w:p>
-    <w:p>
-      <w:pPr>
-        <w:spacing w:line="240" w:lineRule="auto"/>
-      </w:pPr>
-      <w:r>
-        <w:t>Software Engineering</w:t>
-      </w:r>
-    </w:p>
-    <w:p>
-      <w:pPr>
-        <w:spacing w:line="240" w:lineRule="auto"/>
-      </w:pPr>
-      <w:r>
-        <w:t>Product Design</w:t>
-      </w:r>
-    </w:p>
-    <w:p>
-      <w:pPr>
-        <w:spacing w:line="240" w:lineRule="auto"/>
-      </w:pPr>
-      <w:r>
-        <w:t>STEM Education</w:t>
-      </w:r>
-    </w:p>
-    <w:p>
-      <w:pPr>
-        <w:spacing w:line="240" w:lineRule="auto"/>
-      </w:pPr>
-      <w:r>
-        <w:t>Multimedia</w:t>
-      </w:r>
-    </w:p>
-    <w:p>
-      <w:pPr>
-        <w:spacing w:line="240" w:lineRule="auto"/>
-      </w:pPr>
-      <w:r>
-        <w:t>Business Development &amp; Strategy</w:t>
-      </w:r>
-    </w:p>
-    <w:p>
-      <w:pPr>
-        <w:spacing w:line="240" w:lineRule="auto"/>
-      </w:pPr>
-      <w:r>
-        <w:t>Growth Hack</w:t>
-      </w:r>
-    </w:p>
-    <w:p>
-      <w:pPr>
-        <w:spacing w:line="240" w:lineRule="auto"/>
-      </w:pPr>
-      <w:r>
-        <w:t>Project Management</w:t>
-      </w:r>
-    </w:p>
-    <w:p>
-      <w:pPr>
-        <w:spacing w:line="240" w:lineRule="auto"/>
-      </w:pPr>
-      <w:r>
-        <w:t>Strategic Planning</w:t>
-      </w:r>
-    </w:p>
-    <w:p>
-      <w:pPr>
-        <w:spacing w:line="240" w:lineRule="auto"/>
-      </w:pPr>
-      <w:r>
-        <w:t>Human Rights</w:t>
-      </w:r>
-    </w:p>
-    <w:p>
-      <w:pPr>
-        <w:spacing w:line="240" w:lineRule="auto"/>
-      </w:pPr>
+      <w:r>
+        <w:t xml:space="preserve"> Name</w:t>
+      </w:r>
+    </w:p>
+    <w:p>
+      <w:pPr>
+        <w:pStyle w:val="ListParagraph"/>
+        <w:numPr>
+          <w:ilvl w:val="0"/>
+          <w:numId w:val="24"/>
+        </w:numPr>
+        <w:spacing w:line="240" w:lineRule="auto"/>
+      </w:pPr>
+      <w:r>
+        <w:t>Briefly tell us about your Venture (1,000 Characters Max.)</w:t>
+      </w:r>
+    </w:p>
+    <w:p>
+      <w:pPr>
+        <w:pStyle w:val="ListParagraph"/>
+        <w:numPr>
+          <w:ilvl w:val="0"/>
+          <w:numId w:val="24"/>
+        </w:numPr>
+        <w:spacing w:line="240" w:lineRule="auto"/>
+      </w:pPr>
+      <w:r>
+        <w:t>Kindly upload clear pictures of your Venture/</w:t>
+      </w:r>
       <w:proofErr w:type="spellStart"/>
       <w:r>
-        <w:t>AgriTech</w:t>
+        <w:t>Startup’s</w:t>
       </w:r>
       <w:proofErr w:type="spellEnd"/>
       <w:r>
-        <w:t>/Business Optimization</w:t>
-      </w:r>
-    </w:p>
-    <w:p>
-      <w:pPr>
-        <w:spacing w:line="240" w:lineRule="auto"/>
-      </w:pPr>
-      <w:r>
-        <w:t>Creative Writing</w:t>
-      </w:r>
-    </w:p>
-    <w:p>
-      <w:pPr>
-        <w:spacing w:line="240" w:lineRule="auto"/>
-      </w:pPr>
-      <w:r>
-        <w:t>Legal Strategy/Advisory</w:t>
-      </w:r>
-    </w:p>
-    <w:p>
-      <w:pPr>
-        <w:spacing w:line="240" w:lineRule="auto"/>
-      </w:pPr>
-      <w:r>
-        <w:t>Renewable Energy</w:t>
-      </w:r>
-    </w:p>
-    <w:p>
-      <w:pPr>
-        <w:spacing w:line="240" w:lineRule="auto"/>
-      </w:pPr>
-      <w:r>
-        <w:t>Digital Marketing</w:t>
-      </w:r>
-    </w:p>
-    <w:p>
-      <w:pPr>
-        <w:spacing w:line="240" w:lineRule="auto"/>
-      </w:pPr>
-      <w:r>
-        <w:t>Social Inclusion</w:t>
-      </w:r>
-    </w:p>
-    <w:p>
-      <w:pPr>
-        <w:spacing w:line="240" w:lineRule="auto"/>
-      </w:pPr>
-      <w:r>
-        <w:t>Data Analysis</w:t>
-      </w:r>
-    </w:p>
-    <w:p>
-      <w:pPr>
-        <w:spacing w:line="240" w:lineRule="auto"/>
-      </w:pPr>
-      <w:r>
-        <w:t>Marketing</w:t>
-      </w:r>
-    </w:p>
-    <w:p>
-      <w:pPr>
-        <w:spacing w:line="240" w:lineRule="auto"/>
-      </w:pPr>
-      <w:r>
-        <w:t>Customer Service &amp; Relations</w:t>
-      </w:r>
-    </w:p>
-    <w:p>
-      <w:pPr>
-        <w:spacing w:line="240" w:lineRule="auto"/>
-      </w:pPr>
-      <w:r>
-        <w:t>Social Entrepreneurship</w:t>
-      </w:r>
-    </w:p>
-    <w:p>
-      <w:pPr>
+        <w:t xml:space="preserve"> product/service</w:t>
+      </w:r>
+    </w:p>
+    <w:p>
+      <w:pPr>
+        <w:pStyle w:val="ListParagraph"/>
+        <w:numPr>
+          <w:ilvl w:val="0"/>
+          <w:numId w:val="26"/>
+        </w:numPr>
+        <w:spacing w:line="240" w:lineRule="auto"/>
+      </w:pPr>
+      <w:r>
+        <w:t>Add file</w:t>
+      </w:r>
+    </w:p>
+    <w:p>
+      <w:pPr>
+        <w:pStyle w:val="ListParagraph"/>
+        <w:numPr>
+          <w:ilvl w:val="0"/>
+          <w:numId w:val="26"/>
+        </w:numPr>
+        <w:spacing w:line="240" w:lineRule="auto"/>
+      </w:pPr>
+      <w:r>
+        <w:t>Add file</w:t>
+      </w:r>
+    </w:p>
+    <w:p>
+      <w:pPr>
+        <w:pStyle w:val="ListParagraph"/>
+        <w:numPr>
+          <w:ilvl w:val="0"/>
+          <w:numId w:val="24"/>
+        </w:numPr>
+        <w:spacing w:line="240" w:lineRule="auto"/>
+      </w:pPr>
+      <w:r>
+        <w:t>Venture’s Website</w:t>
+      </w:r>
+    </w:p>
+    <w:p>
+      <w:pPr>
+        <w:pStyle w:val="ListParagraph"/>
+        <w:numPr>
+          <w:ilvl w:val="0"/>
+          <w:numId w:val="24"/>
+        </w:numPr>
+        <w:spacing w:line="240" w:lineRule="auto"/>
+      </w:pPr>
+      <w:r>
+        <w:t>Location: City/State/Country</w:t>
+      </w:r>
+    </w:p>
+    <w:p>
+      <w:pPr>
+        <w:pStyle w:val="ListParagraph"/>
+        <w:numPr>
+          <w:ilvl w:val="0"/>
+          <w:numId w:val="24"/>
+        </w:numPr>
+        <w:spacing w:line="240" w:lineRule="auto"/>
+      </w:pPr>
+      <w:r>
+        <w:t xml:space="preserve">Industries </w:t>
+      </w:r>
+    </w:p>
+    <w:p>
+      <w:pPr>
+        <w:pStyle w:val="ListParagraph"/>
+        <w:numPr>
+          <w:ilvl w:val="0"/>
+          <w:numId w:val="33"/>
+        </w:numPr>
+        <w:spacing w:line="240" w:lineRule="auto"/>
+      </w:pPr>
+      <w:r>
+        <w:t>You can choose more than one</w:t>
+      </w:r>
+    </w:p>
+    <w:p>
+      <w:pPr>
+        <w:pStyle w:val="ListParagraph"/>
+        <w:numPr>
+          <w:ilvl w:val="0"/>
+          <w:numId w:val="34"/>
+        </w:numPr>
+        <w:spacing w:line="240" w:lineRule="auto"/>
+      </w:pPr>
+      <w:r>
+        <w:t>Venture Type</w:t>
+      </w:r>
+    </w:p>
+    <w:p>
+      <w:pPr>
+        <w:pStyle w:val="ListParagraph"/>
+        <w:numPr>
+          <w:ilvl w:val="0"/>
+          <w:numId w:val="33"/>
+        </w:numPr>
+        <w:spacing w:line="240" w:lineRule="auto"/>
+      </w:pPr>
+      <w:r>
+        <w:t>For Profit</w:t>
+      </w:r>
+    </w:p>
+    <w:p>
+      <w:pPr>
+        <w:pStyle w:val="ListParagraph"/>
+        <w:numPr>
+          <w:ilvl w:val="0"/>
+          <w:numId w:val="33"/>
+        </w:numPr>
+        <w:spacing w:line="240" w:lineRule="auto"/>
+      </w:pPr>
+      <w:proofErr w:type="spellStart"/>
+      <w:r>
+        <w:t>NonProfit</w:t>
+      </w:r>
+      <w:proofErr w:type="spellEnd"/>
+    </w:p>
+    <w:p>
+      <w:pPr>
+        <w:pStyle w:val="ListParagraph"/>
+        <w:numPr>
+          <w:ilvl w:val="0"/>
+          <w:numId w:val="25"/>
+        </w:numPr>
+        <w:spacing w:line="240" w:lineRule="auto"/>
+      </w:pPr>
+      <w:r>
+        <w:t>What’s your Founder’s Name?</w:t>
+      </w:r>
+    </w:p>
+    <w:p>
+      <w:pPr>
+        <w:pStyle w:val="ListParagraph"/>
+        <w:numPr>
+          <w:ilvl w:val="0"/>
+          <w:numId w:val="24"/>
+        </w:numPr>
+        <w:spacing w:line="240" w:lineRule="auto"/>
+      </w:pPr>
+      <w:r>
+        <w:t>Phone Number (with dialling code)</w:t>
+      </w:r>
+      <w:r>
+        <w:t xml:space="preserve"> </w:t>
+      </w:r>
+    </w:p>
+    <w:p>
+      <w:pPr>
+        <w:pStyle w:val="ListParagraph"/>
+        <w:numPr>
+          <w:ilvl w:val="0"/>
+          <w:numId w:val="24"/>
+        </w:numPr>
+        <w:spacing w:line="240" w:lineRule="auto"/>
+      </w:pPr>
+      <w:r>
+        <w:t>Contact Email</w:t>
+      </w:r>
+    </w:p>
+    <w:p>
+      <w:pPr>
+        <w:pStyle w:val="ListParagraph"/>
+        <w:numPr>
+          <w:ilvl w:val="0"/>
+          <w:numId w:val="25"/>
+        </w:numPr>
+        <w:spacing w:line="240" w:lineRule="auto"/>
+      </w:pPr>
+      <w:r>
+        <w:t>Venture/</w:t>
+      </w:r>
+      <w:proofErr w:type="spellStart"/>
+      <w:r>
+        <w:t>Startup’s</w:t>
+      </w:r>
+      <w:proofErr w:type="spellEnd"/>
+      <w:r>
+        <w:t xml:space="preserve"> </w:t>
+      </w:r>
+      <w:r>
+        <w:t>Social Media Links:</w:t>
+      </w:r>
+    </w:p>
+    <w:p>
+      <w:pPr>
+        <w:pStyle w:val="ListParagraph"/>
+        <w:numPr>
+          <w:ilvl w:val="0"/>
+          <w:numId w:val="27"/>
+        </w:numPr>
+        <w:spacing w:line="240" w:lineRule="auto"/>
+      </w:pPr>
+      <w:r>
+        <w:t>LinkedIn</w:t>
+      </w:r>
+    </w:p>
+    <w:p>
+      <w:pPr>
+        <w:pStyle w:val="ListParagraph"/>
+        <w:numPr>
+          <w:ilvl w:val="0"/>
+          <w:numId w:val="27"/>
+        </w:numPr>
+        <w:spacing w:line="240" w:lineRule="auto"/>
+      </w:pPr>
+      <w:r>
+        <w:t>Instagram</w:t>
+      </w:r>
+    </w:p>
+    <w:p>
+      <w:pPr>
+        <w:pStyle w:val="ListParagraph"/>
+        <w:numPr>
+          <w:ilvl w:val="0"/>
+          <w:numId w:val="27"/>
+        </w:numPr>
+        <w:spacing w:line="240" w:lineRule="auto"/>
+      </w:pPr>
+      <w:r>
+        <w:t>Facebook</w:t>
+      </w:r>
+    </w:p>
+    <w:p>
+      <w:pPr>
+        <w:pStyle w:val="ListParagraph"/>
+        <w:numPr>
+          <w:ilvl w:val="0"/>
+          <w:numId w:val="27"/>
+        </w:numPr>
+        <w:spacing w:line="240" w:lineRule="auto"/>
+      </w:pPr>
+      <w:r>
+        <w:t>Twitter</w:t>
+      </w:r>
+    </w:p>
+    <w:p>
+      <w:pPr>
+        <w:pStyle w:val="ListParagraph"/>
+        <w:numPr>
+          <w:ilvl w:val="0"/>
+          <w:numId w:val="28"/>
+        </w:numPr>
+        <w:spacing w:line="240" w:lineRule="auto"/>
+      </w:pPr>
+      <w:r>
+        <w:t>Any other prominent member of your team? (Optional}</w:t>
+      </w:r>
+    </w:p>
+    <w:p>
+      <w:pPr>
+        <w:pStyle w:val="ListParagraph"/>
+        <w:numPr>
+          <w:ilvl w:val="0"/>
+          <w:numId w:val="29"/>
+        </w:numPr>
         <w:spacing w:line="240" w:lineRule="auto"/>
       </w:pPr>
       <w:r>
         <w:lastRenderedPageBreak/>
-        <w:t>Sales</w:t>
-      </w:r>
-    </w:p>
-    <w:p>
-      <w:pPr>
-        <w:spacing w:line="240" w:lineRule="auto"/>
-      </w:pPr>
-      <w:r>
-        <w:t>Employment</w:t>
-      </w:r>
-    </w:p>
-    <w:p>
-      <w:pPr>
-        <w:spacing w:line="240" w:lineRule="auto"/>
-      </w:pPr>
-      <w:r>
-        <w:t>Sports</w:t>
-      </w:r>
-    </w:p>
-    <w:p>
-      <w:pPr>
-        <w:spacing w:line="240" w:lineRule="auto"/>
-      </w:pPr>
-      <w:bookmarkStart w:id="0" w:name="_GoBack"/>
-      <w:bookmarkEnd w:id="0"/>
+        <w:t>Designation</w:t>
+      </w:r>
+      <w:r>
+        <w:t>/Role</w:t>
+      </w:r>
+      <w:r>
+        <w:t xml:space="preserve"> </w:t>
+      </w:r>
+    </w:p>
+    <w:p>
+      <w:pPr>
+        <w:pStyle w:val="ListParagraph"/>
+        <w:numPr>
+          <w:ilvl w:val="0"/>
+          <w:numId w:val="29"/>
+        </w:numPr>
+        <w:spacing w:line="240" w:lineRule="auto"/>
+      </w:pPr>
+      <w:r>
+        <w:t xml:space="preserve">Name </w:t>
+      </w:r>
+      <w:r>
+        <w:t>of the Team member</w:t>
+      </w:r>
+    </w:p>
+    <w:p>
+      <w:pPr>
+        <w:pStyle w:val="ListParagraph"/>
+        <w:numPr>
+          <w:ilvl w:val="0"/>
+          <w:numId w:val="28"/>
+        </w:numPr>
+        <w:spacing w:line="240" w:lineRule="auto"/>
+      </w:pPr>
+      <w:r>
+        <w:t>Phone Number (with dialling code)</w:t>
+      </w:r>
+    </w:p>
+    <w:p>
+      <w:pPr>
+        <w:pStyle w:val="ListParagraph"/>
+        <w:numPr>
+          <w:ilvl w:val="0"/>
+          <w:numId w:val="28"/>
+        </w:numPr>
+        <w:spacing w:line="240" w:lineRule="auto"/>
+      </w:pPr>
+      <w:r>
+        <w:t xml:space="preserve">What is </w:t>
+      </w:r>
+      <w:r>
+        <w:t>your Total Invested Cash (</w:t>
+      </w:r>
+      <w:r>
+        <w:t>the total amount of cash i</w:t>
+      </w:r>
+      <w:r>
+        <w:t>nvested to</w:t>
+      </w:r>
+      <w:r>
+        <w:t xml:space="preserve"> date in this V</w:t>
+      </w:r>
+      <w:r>
+        <w:t>enture</w:t>
+      </w:r>
+      <w:r>
+        <w:t xml:space="preserve"> (in</w:t>
+      </w:r>
+      <w:r>
+        <w:t xml:space="preserve"> </w:t>
+      </w:r>
+      <w:r>
+        <w:t>local currency)?</w:t>
+      </w:r>
+    </w:p>
+    <w:p>
+      <w:pPr>
+        <w:pStyle w:val="ListParagraph"/>
+        <w:numPr>
+          <w:ilvl w:val="0"/>
+          <w:numId w:val="28"/>
+        </w:numPr>
+        <w:spacing w:line="240" w:lineRule="auto"/>
+      </w:pPr>
+      <w:r>
+        <w:t>Are you currently making</w:t>
+      </w:r>
+      <w:r>
+        <w:t xml:space="preserve"> revenue from your V</w:t>
+      </w:r>
+      <w:r>
+        <w:t>enture</w:t>
+      </w:r>
+      <w:r>
+        <w:t>?</w:t>
+      </w:r>
+    </w:p>
+    <w:p>
+      <w:pPr>
+        <w:pStyle w:val="ListParagraph"/>
+        <w:numPr>
+          <w:ilvl w:val="0"/>
+          <w:numId w:val="28"/>
+        </w:numPr>
+        <w:spacing w:line="240" w:lineRule="auto"/>
+      </w:pPr>
+      <w:r>
+        <w:t>In what stage is your Venture?</w:t>
+      </w:r>
+    </w:p>
+    <w:p>
+      <w:pPr>
+        <w:pStyle w:val="ListParagraph"/>
+        <w:numPr>
+          <w:ilvl w:val="0"/>
+          <w:numId w:val="32"/>
+        </w:numPr>
+        <w:spacing w:line="240" w:lineRule="auto"/>
+      </w:pPr>
+      <w:r>
+        <w:t>Idea</w:t>
+      </w:r>
+    </w:p>
+    <w:p>
+      <w:pPr>
+        <w:pStyle w:val="ListParagraph"/>
+        <w:numPr>
+          <w:ilvl w:val="0"/>
+          <w:numId w:val="32"/>
+        </w:numPr>
+        <w:spacing w:line="240" w:lineRule="auto"/>
+      </w:pPr>
+      <w:r>
+        <w:t>MVP</w:t>
+      </w:r>
+    </w:p>
+    <w:p>
+      <w:pPr>
+        <w:pStyle w:val="ListParagraph"/>
+        <w:numPr>
+          <w:ilvl w:val="0"/>
+          <w:numId w:val="32"/>
+        </w:numPr>
+        <w:spacing w:line="240" w:lineRule="auto"/>
+      </w:pPr>
+      <w:r>
+        <w:t>MVP Validated</w:t>
+      </w:r>
+    </w:p>
+    <w:p>
+      <w:pPr>
+        <w:pStyle w:val="ListParagraph"/>
+        <w:numPr>
+          <w:ilvl w:val="0"/>
+          <w:numId w:val="32"/>
+        </w:numPr>
+        <w:spacing w:line="240" w:lineRule="auto"/>
+      </w:pPr>
+      <w:r>
+        <w:t xml:space="preserve">Growth </w:t>
+      </w:r>
+    </w:p>
+    <w:p>
+      <w:pPr>
+        <w:spacing w:line="240" w:lineRule="auto"/>
+      </w:pPr>
+    </w:p>
+    <w:p>
+      <w:pPr>
+        <w:spacing w:line="240" w:lineRule="auto"/>
+      </w:pPr>
+    </w:p>
+    <w:p>
+      <w:pPr>
+        <w:spacing w:line="240" w:lineRule="auto"/>
+      </w:pPr>
+    </w:p>
+    <w:p>
+      <w:pPr>
+        <w:spacing w:line="240" w:lineRule="auto"/>
+      </w:pPr>
+    </w:p>
+    <w:p>
+      <w:pPr>
+        <w:spacing w:line="240" w:lineRule="auto"/>
+      </w:pPr>
+    </w:p>
+    <w:p>
+      <w:pPr>
+        <w:spacing w:line="240" w:lineRule="auto"/>
+      </w:pPr>
+      <w:r>
+        <w:t xml:space="preserve"> </w:t>
+      </w:r>
+    </w:p>
+    <w:p>
+      <w:pPr>
+        <w:spacing w:line="240" w:lineRule="auto"/>
+      </w:pPr>
     </w:p>
     <w:p>
       <w:pPr>
@@ -1470,6 +2253,119 @@
 <file path=word/numbering.xml><?xml version="1.0" encoding="utf-8"?>
 <w:numbering xmlns:wpc="http://schemas.microsoft.com/office/word/2010/wordprocessingCanvas" xmlns:mc="http://schemas.openxmlformats.org/markup-compatibility/2006" xmlns:o="urn:schemas-microsoft-com:office:office" xmlns:r="http://schemas.openxmlformats.org/officeDocument/2006/relationships" xmlns:m="http://schemas.openxmlformats.org/officeDocument/2006/math" xmlns:v="urn:schemas-microsoft-com:vml" xmlns:wp14="http://schemas.microsoft.com/office/word/2010/wordprocessingDrawing" xmlns:wp="http://schemas.openxmlformats.org/drawingml/2006/wordprocessingDrawing" xmlns:w10="urn:schemas-microsoft-com:office:word" xmlns:w="http://schemas.openxmlformats.org/wordprocessingml/2006/main" xmlns:w14="http://schemas.microsoft.com/office/word/2010/wordml" xmlns:wpg="http://schemas.microsoft.com/office/word/2010/wordprocessingGroup" xmlns:wpi="http://schemas.microsoft.com/office/word/2010/wordprocessingInk" xmlns:wne="http://schemas.microsoft.com/office/word/2006/wordml" xmlns:wps="http://schemas.microsoft.com/office/word/2010/wordprocessingShape" mc:Ignorable="w14 wp14">
   <w:abstractNum w:abstractNumId="0">
+    <w:nsid w:val="00B6673C"/>
+    <w:multiLevelType w:val="hybridMultilevel"/>
+    <w:tmpl w:val="D62620D2"/>
+    <w:lvl w:ilvl="0" w:tplc="08090003">
+      <w:start w:val="1"/>
+      <w:numFmt w:val="bullet"/>
+      <w:lvlText w:val="o"/>
+      <w:lvlJc w:val="left"/>
+      <w:pPr>
+        <w:ind w:left="1440" w:hanging="360"/>
+      </w:pPr>
+      <w:rPr>
+        <w:rFonts w:ascii="Courier New" w:hAnsi="Courier New" w:cs="Courier New" w:hint="default"/>
+      </w:rPr>
+    </w:lvl>
+    <w:lvl w:ilvl="1" w:tplc="08090003" w:tentative="1">
+      <w:start w:val="1"/>
+      <w:numFmt w:val="bullet"/>
+      <w:lvlText w:val="o"/>
+      <w:lvlJc w:val="left"/>
+      <w:pPr>
+        <w:ind w:left="2160" w:hanging="360"/>
+      </w:pPr>
+      <w:rPr>
+        <w:rFonts w:ascii="Courier New" w:hAnsi="Courier New" w:cs="Courier New" w:hint="default"/>
+      </w:rPr>
+    </w:lvl>
+    <w:lvl w:ilvl="2" w:tplc="08090005" w:tentative="1">
+      <w:start w:val="1"/>
+      <w:numFmt w:val="bullet"/>
+      <w:lvlText w:val=""/>
+      <w:lvlJc w:val="left"/>
+      <w:pPr>
+        <w:ind w:left="2880" w:hanging="360"/>
+      </w:pPr>
+      <w:rPr>
+        <w:rFonts w:ascii="Wingdings" w:hAnsi="Wingdings" w:hint="default"/>
+      </w:rPr>
+    </w:lvl>
+    <w:lvl w:ilvl="3" w:tplc="08090001" w:tentative="1">
+      <w:start w:val="1"/>
+      <w:numFmt w:val="bullet"/>
+      <w:lvlText w:val=""/>
+      <w:lvlJc w:val="left"/>
+      <w:pPr>
+        <w:ind w:left="3600" w:hanging="360"/>
+      </w:pPr>
+      <w:rPr>
+        <w:rFonts w:ascii="Symbol" w:hAnsi="Symbol" w:hint="default"/>
+      </w:rPr>
+    </w:lvl>
+    <w:lvl w:ilvl="4" w:tplc="08090003" w:tentative="1">
+      <w:start w:val="1"/>
+      <w:numFmt w:val="bullet"/>
+      <w:lvlText w:val="o"/>
+      <w:lvlJc w:val="left"/>
+      <w:pPr>
+        <w:ind w:left="4320" w:hanging="360"/>
+      </w:pPr>
+      <w:rPr>
+        <w:rFonts w:ascii="Courier New" w:hAnsi="Courier New" w:cs="Courier New" w:hint="default"/>
+      </w:rPr>
+    </w:lvl>
+    <w:lvl w:ilvl="5" w:tplc="08090005" w:tentative="1">
+      <w:start w:val="1"/>
+      <w:numFmt w:val="bullet"/>
+      <w:lvlText w:val=""/>
+      <w:lvlJc w:val="left"/>
+      <w:pPr>
+        <w:ind w:left="5040" w:hanging="360"/>
+      </w:pPr>
+      <w:rPr>
+        <w:rFonts w:ascii="Wingdings" w:hAnsi="Wingdings" w:hint="default"/>
+      </w:rPr>
+    </w:lvl>
+    <w:lvl w:ilvl="6" w:tplc="08090001" w:tentative="1">
+      <w:start w:val="1"/>
+      <w:numFmt w:val="bullet"/>
+      <w:lvlText w:val=""/>
+      <w:lvlJc w:val="left"/>
+      <w:pPr>
+        <w:ind w:left="5760" w:hanging="360"/>
+      </w:pPr>
+      <w:rPr>
+        <w:rFonts w:ascii="Symbol" w:hAnsi="Symbol" w:hint="default"/>
+      </w:rPr>
+    </w:lvl>
+    <w:lvl w:ilvl="7" w:tplc="08090003" w:tentative="1">
+      <w:start w:val="1"/>
+      <w:numFmt w:val="bullet"/>
+      <w:lvlText w:val="o"/>
+      <w:lvlJc w:val="left"/>
+      <w:pPr>
+        <w:ind w:left="6480" w:hanging="360"/>
+      </w:pPr>
+      <w:rPr>
+        <w:rFonts w:ascii="Courier New" w:hAnsi="Courier New" w:cs="Courier New" w:hint="default"/>
+      </w:rPr>
+    </w:lvl>
+    <w:lvl w:ilvl="8" w:tplc="08090005" w:tentative="1">
+      <w:start w:val="1"/>
+      <w:numFmt w:val="bullet"/>
+      <w:lvlText w:val=""/>
+      <w:lvlJc w:val="left"/>
+      <w:pPr>
+        <w:ind w:left="7200" w:hanging="360"/>
+      </w:pPr>
+      <w:rPr>
+        <w:rFonts w:ascii="Wingdings" w:hAnsi="Wingdings" w:hint="default"/>
+      </w:rPr>
+    </w:lvl>
+  </w:abstractNum>
+  <w:abstractNum w:abstractNumId="1">
     <w:nsid w:val="02A936BA"/>
     <w:multiLevelType w:val="hybridMultilevel"/>
     <w:tmpl w:val="A738C3D4"/>
@@ -1558,7 +2454,233 @@
       </w:pPr>
     </w:lvl>
   </w:abstractNum>
-  <w:abstractNum w:abstractNumId="1">
+  <w:abstractNum w:abstractNumId="2">
+    <w:nsid w:val="035F000B"/>
+    <w:multiLevelType w:val="hybridMultilevel"/>
+    <w:tmpl w:val="C7AEFB5E"/>
+    <w:lvl w:ilvl="0" w:tplc="08090005">
+      <w:start w:val="1"/>
+      <w:numFmt w:val="bullet"/>
+      <w:lvlText w:val=""/>
+      <w:lvlJc w:val="left"/>
+      <w:pPr>
+        <w:ind w:left="720" w:hanging="360"/>
+      </w:pPr>
+      <w:rPr>
+        <w:rFonts w:ascii="Wingdings" w:hAnsi="Wingdings" w:hint="default"/>
+      </w:rPr>
+    </w:lvl>
+    <w:lvl w:ilvl="1" w:tplc="08090003" w:tentative="1">
+      <w:start w:val="1"/>
+      <w:numFmt w:val="bullet"/>
+      <w:lvlText w:val="o"/>
+      <w:lvlJc w:val="left"/>
+      <w:pPr>
+        <w:ind w:left="1440" w:hanging="360"/>
+      </w:pPr>
+      <w:rPr>
+        <w:rFonts w:ascii="Courier New" w:hAnsi="Courier New" w:cs="Courier New" w:hint="default"/>
+      </w:rPr>
+    </w:lvl>
+    <w:lvl w:ilvl="2" w:tplc="08090005" w:tentative="1">
+      <w:start w:val="1"/>
+      <w:numFmt w:val="bullet"/>
+      <w:lvlText w:val=""/>
+      <w:lvlJc w:val="left"/>
+      <w:pPr>
+        <w:ind w:left="2160" w:hanging="360"/>
+      </w:pPr>
+      <w:rPr>
+        <w:rFonts w:ascii="Wingdings" w:hAnsi="Wingdings" w:hint="default"/>
+      </w:rPr>
+    </w:lvl>
+    <w:lvl w:ilvl="3" w:tplc="08090001" w:tentative="1">
+      <w:start w:val="1"/>
+      <w:numFmt w:val="bullet"/>
+      <w:lvlText w:val=""/>
+      <w:lvlJc w:val="left"/>
+      <w:pPr>
+        <w:ind w:left="2880" w:hanging="360"/>
+      </w:pPr>
+      <w:rPr>
+        <w:rFonts w:ascii="Symbol" w:hAnsi="Symbol" w:hint="default"/>
+      </w:rPr>
+    </w:lvl>
+    <w:lvl w:ilvl="4" w:tplc="08090003" w:tentative="1">
+      <w:start w:val="1"/>
+      <w:numFmt w:val="bullet"/>
+      <w:lvlText w:val="o"/>
+      <w:lvlJc w:val="left"/>
+      <w:pPr>
+        <w:ind w:left="3600" w:hanging="360"/>
+      </w:pPr>
+      <w:rPr>
+        <w:rFonts w:ascii="Courier New" w:hAnsi="Courier New" w:cs="Courier New" w:hint="default"/>
+      </w:rPr>
+    </w:lvl>
+    <w:lvl w:ilvl="5" w:tplc="08090005" w:tentative="1">
+      <w:start w:val="1"/>
+      <w:numFmt w:val="bullet"/>
+      <w:lvlText w:val=""/>
+      <w:lvlJc w:val="left"/>
+      <w:pPr>
+        <w:ind w:left="4320" w:hanging="360"/>
+      </w:pPr>
+      <w:rPr>
+        <w:rFonts w:ascii="Wingdings" w:hAnsi="Wingdings" w:hint="default"/>
+      </w:rPr>
+    </w:lvl>
+    <w:lvl w:ilvl="6" w:tplc="08090001" w:tentative="1">
+      <w:start w:val="1"/>
+      <w:numFmt w:val="bullet"/>
+      <w:lvlText w:val=""/>
+      <w:lvlJc w:val="left"/>
+      <w:pPr>
+        <w:ind w:left="5040" w:hanging="360"/>
+      </w:pPr>
+      <w:rPr>
+        <w:rFonts w:ascii="Symbol" w:hAnsi="Symbol" w:hint="default"/>
+      </w:rPr>
+    </w:lvl>
+    <w:lvl w:ilvl="7" w:tplc="08090003" w:tentative="1">
+      <w:start w:val="1"/>
+      <w:numFmt w:val="bullet"/>
+      <w:lvlText w:val="o"/>
+      <w:lvlJc w:val="left"/>
+      <w:pPr>
+        <w:ind w:left="5760" w:hanging="360"/>
+      </w:pPr>
+      <w:rPr>
+        <w:rFonts w:ascii="Courier New" w:hAnsi="Courier New" w:cs="Courier New" w:hint="default"/>
+      </w:rPr>
+    </w:lvl>
+    <w:lvl w:ilvl="8" w:tplc="08090005" w:tentative="1">
+      <w:start w:val="1"/>
+      <w:numFmt w:val="bullet"/>
+      <w:lvlText w:val=""/>
+      <w:lvlJc w:val="left"/>
+      <w:pPr>
+        <w:ind w:left="6480" w:hanging="360"/>
+      </w:pPr>
+      <w:rPr>
+        <w:rFonts w:ascii="Wingdings" w:hAnsi="Wingdings" w:hint="default"/>
+      </w:rPr>
+    </w:lvl>
+  </w:abstractNum>
+  <w:abstractNum w:abstractNumId="3">
+    <w:nsid w:val="041C5EB3"/>
+    <w:multiLevelType w:val="hybridMultilevel"/>
+    <w:tmpl w:val="87C29E7E"/>
+    <w:lvl w:ilvl="0" w:tplc="08090003">
+      <w:start w:val="1"/>
+      <w:numFmt w:val="bullet"/>
+      <w:lvlText w:val="o"/>
+      <w:lvlJc w:val="left"/>
+      <w:pPr>
+        <w:ind w:left="1440" w:hanging="360"/>
+      </w:pPr>
+      <w:rPr>
+        <w:rFonts w:ascii="Courier New" w:hAnsi="Courier New" w:cs="Courier New" w:hint="default"/>
+      </w:rPr>
+    </w:lvl>
+    <w:lvl w:ilvl="1" w:tplc="08090003" w:tentative="1">
+      <w:start w:val="1"/>
+      <w:numFmt w:val="bullet"/>
+      <w:lvlText w:val="o"/>
+      <w:lvlJc w:val="left"/>
+      <w:pPr>
+        <w:ind w:left="2160" w:hanging="360"/>
+      </w:pPr>
+      <w:rPr>
+        <w:rFonts w:ascii="Courier New" w:hAnsi="Courier New" w:cs="Courier New" w:hint="default"/>
+      </w:rPr>
+    </w:lvl>
+    <w:lvl w:ilvl="2" w:tplc="08090005" w:tentative="1">
+      <w:start w:val="1"/>
+      <w:numFmt w:val="bullet"/>
+      <w:lvlText w:val=""/>
+      <w:lvlJc w:val="left"/>
+      <w:pPr>
+        <w:ind w:left="2880" w:hanging="360"/>
+      </w:pPr>
+      <w:rPr>
+        <w:rFonts w:ascii="Wingdings" w:hAnsi="Wingdings" w:hint="default"/>
+      </w:rPr>
+    </w:lvl>
+    <w:lvl w:ilvl="3" w:tplc="08090001" w:tentative="1">
+      <w:start w:val="1"/>
+      <w:numFmt w:val="bullet"/>
+      <w:lvlText w:val=""/>
+      <w:lvlJc w:val="left"/>
+      <w:pPr>
+        <w:ind w:left="3600" w:hanging="360"/>
+      </w:pPr>
+      <w:rPr>
+        <w:rFonts w:ascii="Symbol" w:hAnsi="Symbol" w:hint="default"/>
+      </w:rPr>
+    </w:lvl>
+    <w:lvl w:ilvl="4" w:tplc="08090003" w:tentative="1">
+      <w:start w:val="1"/>
+      <w:numFmt w:val="bullet"/>
+      <w:lvlText w:val="o"/>
+      <w:lvlJc w:val="left"/>
+      <w:pPr>
+        <w:ind w:left="4320" w:hanging="360"/>
+      </w:pPr>
+      <w:rPr>
+        <w:rFonts w:ascii="Courier New" w:hAnsi="Courier New" w:cs="Courier New" w:hint="default"/>
+      </w:rPr>
+    </w:lvl>
+    <w:lvl w:ilvl="5" w:tplc="08090005" w:tentative="1">
+      <w:start w:val="1"/>
+      <w:numFmt w:val="bullet"/>
+      <w:lvlText w:val=""/>
+      <w:lvlJc w:val="left"/>
+      <w:pPr>
+        <w:ind w:left="5040" w:hanging="360"/>
+      </w:pPr>
+      <w:rPr>
+        <w:rFonts w:ascii="Wingdings" w:hAnsi="Wingdings" w:hint="default"/>
+      </w:rPr>
+    </w:lvl>
+    <w:lvl w:ilvl="6" w:tplc="08090001" w:tentative="1">
+      <w:start w:val="1"/>
+      <w:numFmt w:val="bullet"/>
+      <w:lvlText w:val=""/>
+      <w:lvlJc w:val="left"/>
+      <w:pPr>
+        <w:ind w:left="5760" w:hanging="360"/>
+      </w:pPr>
+      <w:rPr>
+        <w:rFonts w:ascii="Symbol" w:hAnsi="Symbol" w:hint="default"/>
+      </w:rPr>
+    </w:lvl>
+    <w:lvl w:ilvl="7" w:tplc="08090003" w:tentative="1">
+      <w:start w:val="1"/>
+      <w:numFmt w:val="bullet"/>
+      <w:lvlText w:val="o"/>
+      <w:lvlJc w:val="left"/>
+      <w:pPr>
+        <w:ind w:left="6480" w:hanging="360"/>
+      </w:pPr>
+      <w:rPr>
+        <w:rFonts w:ascii="Courier New" w:hAnsi="Courier New" w:cs="Courier New" w:hint="default"/>
+      </w:rPr>
+    </w:lvl>
+    <w:lvl w:ilvl="8" w:tplc="08090005" w:tentative="1">
+      <w:start w:val="1"/>
+      <w:numFmt w:val="bullet"/>
+      <w:lvlText w:val=""/>
+      <w:lvlJc w:val="left"/>
+      <w:pPr>
+        <w:ind w:left="7200" w:hanging="360"/>
+      </w:pPr>
+      <w:rPr>
+        <w:rFonts w:ascii="Wingdings" w:hAnsi="Wingdings" w:hint="default"/>
+      </w:rPr>
+    </w:lvl>
+  </w:abstractNum>
+  <w:abstractNum w:abstractNumId="4">
     <w:nsid w:val="05F52F5F"/>
     <w:multiLevelType w:val="hybridMultilevel"/>
     <w:tmpl w:val="C5306002"/>
@@ -1671,7 +2793,120 @@
       </w:rPr>
     </w:lvl>
   </w:abstractNum>
-  <w:abstractNum w:abstractNumId="2">
+  <w:abstractNum w:abstractNumId="5">
+    <w:nsid w:val="07D34CED"/>
+    <w:multiLevelType w:val="hybridMultilevel"/>
+    <w:tmpl w:val="2E70E47C"/>
+    <w:lvl w:ilvl="0" w:tplc="08090001">
+      <w:start w:val="1"/>
+      <w:numFmt w:val="bullet"/>
+      <w:lvlText w:val=""/>
+      <w:lvlJc w:val="left"/>
+      <w:pPr>
+        <w:ind w:left="720" w:hanging="360"/>
+      </w:pPr>
+      <w:rPr>
+        <w:rFonts w:ascii="Symbol" w:hAnsi="Symbol" w:hint="default"/>
+      </w:rPr>
+    </w:lvl>
+    <w:lvl w:ilvl="1" w:tplc="08090003" w:tentative="1">
+      <w:start w:val="1"/>
+      <w:numFmt w:val="bullet"/>
+      <w:lvlText w:val="o"/>
+      <w:lvlJc w:val="left"/>
+      <w:pPr>
+        <w:ind w:left="1440" w:hanging="360"/>
+      </w:pPr>
+      <w:rPr>
+        <w:rFonts w:ascii="Courier New" w:hAnsi="Courier New" w:cs="Courier New" w:hint="default"/>
+      </w:rPr>
+    </w:lvl>
+    <w:lvl w:ilvl="2" w:tplc="08090005" w:tentative="1">
+      <w:start w:val="1"/>
+      <w:numFmt w:val="bullet"/>
+      <w:lvlText w:val=""/>
+      <w:lvlJc w:val="left"/>
+      <w:pPr>
+        <w:ind w:left="2160" w:hanging="360"/>
+      </w:pPr>
+      <w:rPr>
+        <w:rFonts w:ascii="Wingdings" w:hAnsi="Wingdings" w:hint="default"/>
+      </w:rPr>
+    </w:lvl>
+    <w:lvl w:ilvl="3" w:tplc="08090001" w:tentative="1">
+      <w:start w:val="1"/>
+      <w:numFmt w:val="bullet"/>
+      <w:lvlText w:val=""/>
+      <w:lvlJc w:val="left"/>
+      <w:pPr>
+        <w:ind w:left="2880" w:hanging="360"/>
+      </w:pPr>
+      <w:rPr>
+        <w:rFonts w:ascii="Symbol" w:hAnsi="Symbol" w:hint="default"/>
+      </w:rPr>
+    </w:lvl>
+    <w:lvl w:ilvl="4" w:tplc="08090003" w:tentative="1">
+      <w:start w:val="1"/>
+      <w:numFmt w:val="bullet"/>
+      <w:lvlText w:val="o"/>
+      <w:lvlJc w:val="left"/>
+      <w:pPr>
+        <w:ind w:left="3600" w:hanging="360"/>
+      </w:pPr>
+      <w:rPr>
+        <w:rFonts w:ascii="Courier New" w:hAnsi="Courier New" w:cs="Courier New" w:hint="default"/>
+      </w:rPr>
+    </w:lvl>
+    <w:lvl w:ilvl="5" w:tplc="08090005" w:tentative="1">
+      <w:start w:val="1"/>
+      <w:numFmt w:val="bullet"/>
+      <w:lvlText w:val=""/>
+      <w:lvlJc w:val="left"/>
+      <w:pPr>
+        <w:ind w:left="4320" w:hanging="360"/>
+      </w:pPr>
+      <w:rPr>
+        <w:rFonts w:ascii="Wingdings" w:hAnsi="Wingdings" w:hint="default"/>
+      </w:rPr>
+    </w:lvl>
+    <w:lvl w:ilvl="6" w:tplc="08090001" w:tentative="1">
+      <w:start w:val="1"/>
+      <w:numFmt w:val="bullet"/>
+      <w:lvlText w:val=""/>
+      <w:lvlJc w:val="left"/>
+      <w:pPr>
+        <w:ind w:left="5040" w:hanging="360"/>
+      </w:pPr>
+      <w:rPr>
+        <w:rFonts w:ascii="Symbol" w:hAnsi="Symbol" w:hint="default"/>
+      </w:rPr>
+    </w:lvl>
+    <w:lvl w:ilvl="7" w:tplc="08090003" w:tentative="1">
+      <w:start w:val="1"/>
+      <w:numFmt w:val="bullet"/>
+      <w:lvlText w:val="o"/>
+      <w:lvlJc w:val="left"/>
+      <w:pPr>
+        <w:ind w:left="5760" w:hanging="360"/>
+      </w:pPr>
+      <w:rPr>
+        <w:rFonts w:ascii="Courier New" w:hAnsi="Courier New" w:cs="Courier New" w:hint="default"/>
+      </w:rPr>
+    </w:lvl>
+    <w:lvl w:ilvl="8" w:tplc="08090005" w:tentative="1">
+      <w:start w:val="1"/>
+      <w:numFmt w:val="bullet"/>
+      <w:lvlText w:val=""/>
+      <w:lvlJc w:val="left"/>
+      <w:pPr>
+        <w:ind w:left="6480" w:hanging="360"/>
+      </w:pPr>
+      <w:rPr>
+        <w:rFonts w:ascii="Wingdings" w:hAnsi="Wingdings" w:hint="default"/>
+      </w:rPr>
+    </w:lvl>
+  </w:abstractNum>
+  <w:abstractNum w:abstractNumId="6">
     <w:nsid w:val="08C764E4"/>
     <w:multiLevelType w:val="hybridMultilevel"/>
     <w:tmpl w:val="EC7E2CC8"/>
@@ -1784,7 +3019,120 @@
       </w:rPr>
     </w:lvl>
   </w:abstractNum>
-  <w:abstractNum w:abstractNumId="3">
+  <w:abstractNum w:abstractNumId="7">
+    <w:nsid w:val="09104DC0"/>
+    <w:multiLevelType w:val="hybridMultilevel"/>
+    <w:tmpl w:val="DD709CDA"/>
+    <w:lvl w:ilvl="0" w:tplc="08090003">
+      <w:start w:val="1"/>
+      <w:numFmt w:val="bullet"/>
+      <w:lvlText w:val="o"/>
+      <w:lvlJc w:val="left"/>
+      <w:pPr>
+        <w:ind w:left="1440" w:hanging="360"/>
+      </w:pPr>
+      <w:rPr>
+        <w:rFonts w:ascii="Courier New" w:hAnsi="Courier New" w:cs="Courier New" w:hint="default"/>
+      </w:rPr>
+    </w:lvl>
+    <w:lvl w:ilvl="1" w:tplc="08090003" w:tentative="1">
+      <w:start w:val="1"/>
+      <w:numFmt w:val="bullet"/>
+      <w:lvlText w:val="o"/>
+      <w:lvlJc w:val="left"/>
+      <w:pPr>
+        <w:ind w:left="2160" w:hanging="360"/>
+      </w:pPr>
+      <w:rPr>
+        <w:rFonts w:ascii="Courier New" w:hAnsi="Courier New" w:cs="Courier New" w:hint="default"/>
+      </w:rPr>
+    </w:lvl>
+    <w:lvl w:ilvl="2" w:tplc="08090005" w:tentative="1">
+      <w:start w:val="1"/>
+      <w:numFmt w:val="bullet"/>
+      <w:lvlText w:val=""/>
+      <w:lvlJc w:val="left"/>
+      <w:pPr>
+        <w:ind w:left="2880" w:hanging="360"/>
+      </w:pPr>
+      <w:rPr>
+        <w:rFonts w:ascii="Wingdings" w:hAnsi="Wingdings" w:hint="default"/>
+      </w:rPr>
+    </w:lvl>
+    <w:lvl w:ilvl="3" w:tplc="08090001" w:tentative="1">
+      <w:start w:val="1"/>
+      <w:numFmt w:val="bullet"/>
+      <w:lvlText w:val=""/>
+      <w:lvlJc w:val="left"/>
+      <w:pPr>
+        <w:ind w:left="3600" w:hanging="360"/>
+      </w:pPr>
+      <w:rPr>
+        <w:rFonts w:ascii="Symbol" w:hAnsi="Symbol" w:hint="default"/>
+      </w:rPr>
+    </w:lvl>
+    <w:lvl w:ilvl="4" w:tplc="08090003" w:tentative="1">
+      <w:start w:val="1"/>
+      <w:numFmt w:val="bullet"/>
+      <w:lvlText w:val="o"/>
+      <w:lvlJc w:val="left"/>
+      <w:pPr>
+        <w:ind w:left="4320" w:hanging="360"/>
+      </w:pPr>
+      <w:rPr>
+        <w:rFonts w:ascii="Courier New" w:hAnsi="Courier New" w:cs="Courier New" w:hint="default"/>
+      </w:rPr>
+    </w:lvl>
+    <w:lvl w:ilvl="5" w:tplc="08090005" w:tentative="1">
+      <w:start w:val="1"/>
+      <w:numFmt w:val="bullet"/>
+      <w:lvlText w:val=""/>
+      <w:lvlJc w:val="left"/>
+      <w:pPr>
+        <w:ind w:left="5040" w:hanging="360"/>
+      </w:pPr>
+      <w:rPr>
+        <w:rFonts w:ascii="Wingdings" w:hAnsi="Wingdings" w:hint="default"/>
+      </w:rPr>
+    </w:lvl>
+    <w:lvl w:ilvl="6" w:tplc="08090001" w:tentative="1">
+      <w:start w:val="1"/>
+      <w:numFmt w:val="bullet"/>
+      <w:lvlText w:val=""/>
+      <w:lvlJc w:val="left"/>
+      <w:pPr>
+        <w:ind w:left="5760" w:hanging="360"/>
+      </w:pPr>
+      <w:rPr>
+        <w:rFonts w:ascii="Symbol" w:hAnsi="Symbol" w:hint="default"/>
+      </w:rPr>
+    </w:lvl>
+    <w:lvl w:ilvl="7" w:tplc="08090003" w:tentative="1">
+      <w:start w:val="1"/>
+      <w:numFmt w:val="bullet"/>
+      <w:lvlText w:val="o"/>
+      <w:lvlJc w:val="left"/>
+      <w:pPr>
+        <w:ind w:left="6480" w:hanging="360"/>
+      </w:pPr>
+      <w:rPr>
+        <w:rFonts w:ascii="Courier New" w:hAnsi="Courier New" w:cs="Courier New" w:hint="default"/>
+      </w:rPr>
+    </w:lvl>
+    <w:lvl w:ilvl="8" w:tplc="08090005" w:tentative="1">
+      <w:start w:val="1"/>
+      <w:numFmt w:val="bullet"/>
+      <w:lvlText w:val=""/>
+      <w:lvlJc w:val="left"/>
+      <w:pPr>
+        <w:ind w:left="7200" w:hanging="360"/>
+      </w:pPr>
+      <w:rPr>
+        <w:rFonts w:ascii="Wingdings" w:hAnsi="Wingdings" w:hint="default"/>
+      </w:rPr>
+    </w:lvl>
+  </w:abstractNum>
+  <w:abstractNum w:abstractNumId="8">
     <w:nsid w:val="217360B9"/>
     <w:multiLevelType w:val="hybridMultilevel"/>
     <w:tmpl w:val="529E0A70"/>
@@ -1897,7 +3245,7 @@
       </w:rPr>
     </w:lvl>
   </w:abstractNum>
-  <w:abstractNum w:abstractNumId="4">
+  <w:abstractNum w:abstractNumId="9">
     <w:nsid w:val="27CF6460"/>
     <w:multiLevelType w:val="hybridMultilevel"/>
     <w:tmpl w:val="22B608A2"/>
@@ -2010,7 +3358,7 @@
       </w:rPr>
     </w:lvl>
   </w:abstractNum>
-  <w:abstractNum w:abstractNumId="5">
+  <w:abstractNum w:abstractNumId="10">
     <w:nsid w:val="27D540C7"/>
     <w:multiLevelType w:val="hybridMultilevel"/>
     <w:tmpl w:val="68CA9D90"/>
@@ -2099,7 +3447,7 @@
       </w:pPr>
     </w:lvl>
   </w:abstractNum>
-  <w:abstractNum w:abstractNumId="6">
+  <w:abstractNum w:abstractNumId="11">
     <w:nsid w:val="291C6052"/>
     <w:multiLevelType w:val="hybridMultilevel"/>
     <w:tmpl w:val="12627F52"/>
@@ -2188,7 +3536,7 @@
       </w:pPr>
     </w:lvl>
   </w:abstractNum>
-  <w:abstractNum w:abstractNumId="7">
+  <w:abstractNum w:abstractNumId="12">
     <w:nsid w:val="2AAC458C"/>
     <w:multiLevelType w:val="hybridMultilevel"/>
     <w:tmpl w:val="35C646A6"/>
@@ -2301,7 +3649,7 @@
       </w:rPr>
     </w:lvl>
   </w:abstractNum>
-  <w:abstractNum w:abstractNumId="8">
+  <w:abstractNum w:abstractNumId="13">
     <w:nsid w:val="311940BC"/>
     <w:multiLevelType w:val="hybridMultilevel"/>
     <w:tmpl w:val="FCCA8CD4"/>
@@ -2414,7 +3762,7 @@
       </w:rPr>
     </w:lvl>
   </w:abstractNum>
-  <w:abstractNum w:abstractNumId="9">
+  <w:abstractNum w:abstractNumId="14">
     <w:nsid w:val="32762245"/>
     <w:multiLevelType w:val="hybridMultilevel"/>
     <w:tmpl w:val="22B608A2"/>
@@ -2527,7 +3875,346 @@
       </w:rPr>
     </w:lvl>
   </w:abstractNum>
-  <w:abstractNum w:abstractNumId="10">
+  <w:abstractNum w:abstractNumId="15">
+    <w:nsid w:val="32B5184B"/>
+    <w:multiLevelType w:val="hybridMultilevel"/>
+    <w:tmpl w:val="714E594E"/>
+    <w:lvl w:ilvl="0" w:tplc="08090005">
+      <w:start w:val="1"/>
+      <w:numFmt w:val="bullet"/>
+      <w:lvlText w:val=""/>
+      <w:lvlJc w:val="left"/>
+      <w:pPr>
+        <w:ind w:left="720" w:hanging="360"/>
+      </w:pPr>
+      <w:rPr>
+        <w:rFonts w:ascii="Wingdings" w:hAnsi="Wingdings" w:hint="default"/>
+      </w:rPr>
+    </w:lvl>
+    <w:lvl w:ilvl="1" w:tplc="08090003" w:tentative="1">
+      <w:start w:val="1"/>
+      <w:numFmt w:val="bullet"/>
+      <w:lvlText w:val="o"/>
+      <w:lvlJc w:val="left"/>
+      <w:pPr>
+        <w:ind w:left="1440" w:hanging="360"/>
+      </w:pPr>
+      <w:rPr>
+        <w:rFonts w:ascii="Courier New" w:hAnsi="Courier New" w:cs="Courier New" w:hint="default"/>
+      </w:rPr>
+    </w:lvl>
+    <w:lvl w:ilvl="2" w:tplc="08090005" w:tentative="1">
+      <w:start w:val="1"/>
+      <w:numFmt w:val="bullet"/>
+      <w:lvlText w:val=""/>
+      <w:lvlJc w:val="left"/>
+      <w:pPr>
+        <w:ind w:left="2160" w:hanging="360"/>
+      </w:pPr>
+      <w:rPr>
+        <w:rFonts w:ascii="Wingdings" w:hAnsi="Wingdings" w:hint="default"/>
+      </w:rPr>
+    </w:lvl>
+    <w:lvl w:ilvl="3" w:tplc="08090001" w:tentative="1">
+      <w:start w:val="1"/>
+      <w:numFmt w:val="bullet"/>
+      <w:lvlText w:val=""/>
+      <w:lvlJc w:val="left"/>
+      <w:pPr>
+        <w:ind w:left="2880" w:hanging="360"/>
+      </w:pPr>
+      <w:rPr>
+        <w:rFonts w:ascii="Symbol" w:hAnsi="Symbol" w:hint="default"/>
+      </w:rPr>
+    </w:lvl>
+    <w:lvl w:ilvl="4" w:tplc="08090003" w:tentative="1">
+      <w:start w:val="1"/>
+      <w:numFmt w:val="bullet"/>
+      <w:lvlText w:val="o"/>
+      <w:lvlJc w:val="left"/>
+      <w:pPr>
+        <w:ind w:left="3600" w:hanging="360"/>
+      </w:pPr>
+      <w:rPr>
+        <w:rFonts w:ascii="Courier New" w:hAnsi="Courier New" w:cs="Courier New" w:hint="default"/>
+      </w:rPr>
+    </w:lvl>
+    <w:lvl w:ilvl="5" w:tplc="08090005" w:tentative="1">
+      <w:start w:val="1"/>
+      <w:numFmt w:val="bullet"/>
+      <w:lvlText w:val=""/>
+      <w:lvlJc w:val="left"/>
+      <w:pPr>
+        <w:ind w:left="4320" w:hanging="360"/>
+      </w:pPr>
+      <w:rPr>
+        <w:rFonts w:ascii="Wingdings" w:hAnsi="Wingdings" w:hint="default"/>
+      </w:rPr>
+    </w:lvl>
+    <w:lvl w:ilvl="6" w:tplc="08090001" w:tentative="1">
+      <w:start w:val="1"/>
+      <w:numFmt w:val="bullet"/>
+      <w:lvlText w:val=""/>
+      <w:lvlJc w:val="left"/>
+      <w:pPr>
+        <w:ind w:left="5040" w:hanging="360"/>
+      </w:pPr>
+      <w:rPr>
+        <w:rFonts w:ascii="Symbol" w:hAnsi="Symbol" w:hint="default"/>
+      </w:rPr>
+    </w:lvl>
+    <w:lvl w:ilvl="7" w:tplc="08090003" w:tentative="1">
+      <w:start w:val="1"/>
+      <w:numFmt w:val="bullet"/>
+      <w:lvlText w:val="o"/>
+      <w:lvlJc w:val="left"/>
+      <w:pPr>
+        <w:ind w:left="5760" w:hanging="360"/>
+      </w:pPr>
+      <w:rPr>
+        <w:rFonts w:ascii="Courier New" w:hAnsi="Courier New" w:cs="Courier New" w:hint="default"/>
+      </w:rPr>
+    </w:lvl>
+    <w:lvl w:ilvl="8" w:tplc="08090005" w:tentative="1">
+      <w:start w:val="1"/>
+      <w:numFmt w:val="bullet"/>
+      <w:lvlText w:val=""/>
+      <w:lvlJc w:val="left"/>
+      <w:pPr>
+        <w:ind w:left="6480" w:hanging="360"/>
+      </w:pPr>
+      <w:rPr>
+        <w:rFonts w:ascii="Wingdings" w:hAnsi="Wingdings" w:hint="default"/>
+      </w:rPr>
+    </w:lvl>
+  </w:abstractNum>
+  <w:abstractNum w:abstractNumId="16">
+    <w:nsid w:val="354F5926"/>
+    <w:multiLevelType w:val="hybridMultilevel"/>
+    <w:tmpl w:val="C3C035C4"/>
+    <w:lvl w:ilvl="0" w:tplc="08090005">
+      <w:start w:val="1"/>
+      <w:numFmt w:val="bullet"/>
+      <w:lvlText w:val=""/>
+      <w:lvlJc w:val="left"/>
+      <w:pPr>
+        <w:ind w:left="720" w:hanging="360"/>
+      </w:pPr>
+      <w:rPr>
+        <w:rFonts w:ascii="Wingdings" w:hAnsi="Wingdings" w:hint="default"/>
+      </w:rPr>
+    </w:lvl>
+    <w:lvl w:ilvl="1" w:tplc="08090003" w:tentative="1">
+      <w:start w:val="1"/>
+      <w:numFmt w:val="bullet"/>
+      <w:lvlText w:val="o"/>
+      <w:lvlJc w:val="left"/>
+      <w:pPr>
+        <w:ind w:left="1440" w:hanging="360"/>
+      </w:pPr>
+      <w:rPr>
+        <w:rFonts w:ascii="Courier New" w:hAnsi="Courier New" w:cs="Courier New" w:hint="default"/>
+      </w:rPr>
+    </w:lvl>
+    <w:lvl w:ilvl="2" w:tplc="08090005" w:tentative="1">
+      <w:start w:val="1"/>
+      <w:numFmt w:val="bullet"/>
+      <w:lvlText w:val=""/>
+      <w:lvlJc w:val="left"/>
+      <w:pPr>
+        <w:ind w:left="2160" w:hanging="360"/>
+      </w:pPr>
+      <w:rPr>
+        <w:rFonts w:ascii="Wingdings" w:hAnsi="Wingdings" w:hint="default"/>
+      </w:rPr>
+    </w:lvl>
+    <w:lvl w:ilvl="3" w:tplc="08090001" w:tentative="1">
+      <w:start w:val="1"/>
+      <w:numFmt w:val="bullet"/>
+      <w:lvlText w:val=""/>
+      <w:lvlJc w:val="left"/>
+      <w:pPr>
+        <w:ind w:left="2880" w:hanging="360"/>
+      </w:pPr>
+      <w:rPr>
+        <w:rFonts w:ascii="Symbol" w:hAnsi="Symbol" w:hint="default"/>
+      </w:rPr>
+    </w:lvl>
+    <w:lvl w:ilvl="4" w:tplc="08090003" w:tentative="1">
+      <w:start w:val="1"/>
+      <w:numFmt w:val="bullet"/>
+      <w:lvlText w:val="o"/>
+      <w:lvlJc w:val="left"/>
+      <w:pPr>
+        <w:ind w:left="3600" w:hanging="360"/>
+      </w:pPr>
+      <w:rPr>
+        <w:rFonts w:ascii="Courier New" w:hAnsi="Courier New" w:cs="Courier New" w:hint="default"/>
+      </w:rPr>
+    </w:lvl>
+    <w:lvl w:ilvl="5" w:tplc="08090005" w:tentative="1">
+      <w:start w:val="1"/>
+      <w:numFmt w:val="bullet"/>
+      <w:lvlText w:val=""/>
+      <w:lvlJc w:val="left"/>
+      <w:pPr>
+        <w:ind w:left="4320" w:hanging="360"/>
+      </w:pPr>
+      <w:rPr>
+        <w:rFonts w:ascii="Wingdings" w:hAnsi="Wingdings" w:hint="default"/>
+      </w:rPr>
+    </w:lvl>
+    <w:lvl w:ilvl="6" w:tplc="08090001" w:tentative="1">
+      <w:start w:val="1"/>
+      <w:numFmt w:val="bullet"/>
+      <w:lvlText w:val=""/>
+      <w:lvlJc w:val="left"/>
+      <w:pPr>
+        <w:ind w:left="5040" w:hanging="360"/>
+      </w:pPr>
+      <w:rPr>
+        <w:rFonts w:ascii="Symbol" w:hAnsi="Symbol" w:hint="default"/>
+      </w:rPr>
+    </w:lvl>
+    <w:lvl w:ilvl="7" w:tplc="08090003" w:tentative="1">
+      <w:start w:val="1"/>
+      <w:numFmt w:val="bullet"/>
+      <w:lvlText w:val="o"/>
+      <w:lvlJc w:val="left"/>
+      <w:pPr>
+        <w:ind w:left="5760" w:hanging="360"/>
+      </w:pPr>
+      <w:rPr>
+        <w:rFonts w:ascii="Courier New" w:hAnsi="Courier New" w:cs="Courier New" w:hint="default"/>
+      </w:rPr>
+    </w:lvl>
+    <w:lvl w:ilvl="8" w:tplc="08090005" w:tentative="1">
+      <w:start w:val="1"/>
+      <w:numFmt w:val="bullet"/>
+      <w:lvlText w:val=""/>
+      <w:lvlJc w:val="left"/>
+      <w:pPr>
+        <w:ind w:left="6480" w:hanging="360"/>
+      </w:pPr>
+      <w:rPr>
+        <w:rFonts w:ascii="Wingdings" w:hAnsi="Wingdings" w:hint="default"/>
+      </w:rPr>
+    </w:lvl>
+  </w:abstractNum>
+  <w:abstractNum w:abstractNumId="17">
+    <w:nsid w:val="3B8633EE"/>
+    <w:multiLevelType w:val="hybridMultilevel"/>
+    <w:tmpl w:val="E51E3C5E"/>
+    <w:lvl w:ilvl="0" w:tplc="08090003">
+      <w:start w:val="1"/>
+      <w:numFmt w:val="bullet"/>
+      <w:lvlText w:val="o"/>
+      <w:lvlJc w:val="left"/>
+      <w:pPr>
+        <w:ind w:left="1440" w:hanging="360"/>
+      </w:pPr>
+      <w:rPr>
+        <w:rFonts w:ascii="Courier New" w:hAnsi="Courier New" w:cs="Courier New" w:hint="default"/>
+      </w:rPr>
+    </w:lvl>
+    <w:lvl w:ilvl="1" w:tplc="08090003" w:tentative="1">
+      <w:start w:val="1"/>
+      <w:numFmt w:val="bullet"/>
+      <w:lvlText w:val="o"/>
+      <w:lvlJc w:val="left"/>
+      <w:pPr>
+        <w:ind w:left="2160" w:hanging="360"/>
+      </w:pPr>
+      <w:rPr>
+        <w:rFonts w:ascii="Courier New" w:hAnsi="Courier New" w:cs="Courier New" w:hint="default"/>
+      </w:rPr>
+    </w:lvl>
+    <w:lvl w:ilvl="2" w:tplc="08090005" w:tentative="1">
+      <w:start w:val="1"/>
+      <w:numFmt w:val="bullet"/>
+      <w:lvlText w:val=""/>
+      <w:lvlJc w:val="left"/>
+      <w:pPr>
+        <w:ind w:left="2880" w:hanging="360"/>
+      </w:pPr>
+      <w:rPr>
+        <w:rFonts w:ascii="Wingdings" w:hAnsi="Wingdings" w:hint="default"/>
+      </w:rPr>
+    </w:lvl>
+    <w:lvl w:ilvl="3" w:tplc="08090001" w:tentative="1">
+      <w:start w:val="1"/>
+      <w:numFmt w:val="bullet"/>
+      <w:lvlText w:val=""/>
+      <w:lvlJc w:val="left"/>
+      <w:pPr>
+        <w:ind w:left="3600" w:hanging="360"/>
+      </w:pPr>
+      <w:rPr>
+        <w:rFonts w:ascii="Symbol" w:hAnsi="Symbol" w:hint="default"/>
+      </w:rPr>
+    </w:lvl>
+    <w:lvl w:ilvl="4" w:tplc="08090003" w:tentative="1">
+      <w:start w:val="1"/>
+      <w:numFmt w:val="bullet"/>
+      <w:lvlText w:val="o"/>
+      <w:lvlJc w:val="left"/>
+      <w:pPr>
+        <w:ind w:left="4320" w:hanging="360"/>
+      </w:pPr>
+      <w:rPr>
+        <w:rFonts w:ascii="Courier New" w:hAnsi="Courier New" w:cs="Courier New" w:hint="default"/>
+      </w:rPr>
+    </w:lvl>
+    <w:lvl w:ilvl="5" w:tplc="08090005" w:tentative="1">
+      <w:start w:val="1"/>
+      <w:numFmt w:val="bullet"/>
+      <w:lvlText w:val=""/>
+      <w:lvlJc w:val="left"/>
+      <w:pPr>
+        <w:ind w:left="5040" w:hanging="360"/>
+      </w:pPr>
+      <w:rPr>
+        <w:rFonts w:ascii="Wingdings" w:hAnsi="Wingdings" w:hint="default"/>
+      </w:rPr>
+    </w:lvl>
+    <w:lvl w:ilvl="6" w:tplc="08090001" w:tentative="1">
+      <w:start w:val="1"/>
+      <w:numFmt w:val="bullet"/>
+      <w:lvlText w:val=""/>
+      <w:lvlJc w:val="left"/>
+      <w:pPr>
+        <w:ind w:left="5760" w:hanging="360"/>
+      </w:pPr>
+      <w:rPr>
+        <w:rFonts w:ascii="Symbol" w:hAnsi="Symbol" w:hint="default"/>
+      </w:rPr>
+    </w:lvl>
+    <w:lvl w:ilvl="7" w:tplc="08090003" w:tentative="1">
+      <w:start w:val="1"/>
+      <w:numFmt w:val="bullet"/>
+      <w:lvlText w:val="o"/>
+      <w:lvlJc w:val="left"/>
+      <w:pPr>
+        <w:ind w:left="6480" w:hanging="360"/>
+      </w:pPr>
+      <w:rPr>
+        <w:rFonts w:ascii="Courier New" w:hAnsi="Courier New" w:cs="Courier New" w:hint="default"/>
+      </w:rPr>
+    </w:lvl>
+    <w:lvl w:ilvl="8" w:tplc="08090005" w:tentative="1">
+      <w:start w:val="1"/>
+      <w:numFmt w:val="bullet"/>
+      <w:lvlText w:val=""/>
+      <w:lvlJc w:val="left"/>
+      <w:pPr>
+        <w:ind w:left="7200" w:hanging="360"/>
+      </w:pPr>
+      <w:rPr>
+        <w:rFonts w:ascii="Wingdings" w:hAnsi="Wingdings" w:hint="default"/>
+      </w:rPr>
+    </w:lvl>
+  </w:abstractNum>
+  <w:abstractNum w:abstractNumId="18">
     <w:nsid w:val="3D6926A2"/>
     <w:multiLevelType w:val="hybridMultilevel"/>
     <w:tmpl w:val="E412194A"/>
@@ -2616,7 +4303,120 @@
       </w:pPr>
     </w:lvl>
   </w:abstractNum>
-  <w:abstractNum w:abstractNumId="11">
+  <w:abstractNum w:abstractNumId="19">
+    <w:nsid w:val="4BEA052C"/>
+    <w:multiLevelType w:val="hybridMultilevel"/>
+    <w:tmpl w:val="A2A4E2E6"/>
+    <w:lvl w:ilvl="0" w:tplc="08090003">
+      <w:start w:val="1"/>
+      <w:numFmt w:val="bullet"/>
+      <w:lvlText w:val="o"/>
+      <w:lvlJc w:val="left"/>
+      <w:pPr>
+        <w:ind w:left="1440" w:hanging="360"/>
+      </w:pPr>
+      <w:rPr>
+        <w:rFonts w:ascii="Courier New" w:hAnsi="Courier New" w:cs="Courier New" w:hint="default"/>
+      </w:rPr>
+    </w:lvl>
+    <w:lvl w:ilvl="1" w:tplc="08090003" w:tentative="1">
+      <w:start w:val="1"/>
+      <w:numFmt w:val="bullet"/>
+      <w:lvlText w:val="o"/>
+      <w:lvlJc w:val="left"/>
+      <w:pPr>
+        <w:ind w:left="2160" w:hanging="360"/>
+      </w:pPr>
+      <w:rPr>
+        <w:rFonts w:ascii="Courier New" w:hAnsi="Courier New" w:cs="Courier New" w:hint="default"/>
+      </w:rPr>
+    </w:lvl>
+    <w:lvl w:ilvl="2" w:tplc="08090005" w:tentative="1">
+      <w:start w:val="1"/>
+      <w:numFmt w:val="bullet"/>
+      <w:lvlText w:val=""/>
+      <w:lvlJc w:val="left"/>
+      <w:pPr>
+        <w:ind w:left="2880" w:hanging="360"/>
+      </w:pPr>
+      <w:rPr>
+        <w:rFonts w:ascii="Wingdings" w:hAnsi="Wingdings" w:hint="default"/>
+      </w:rPr>
+    </w:lvl>
+    <w:lvl w:ilvl="3" w:tplc="08090001" w:tentative="1">
+      <w:start w:val="1"/>
+      <w:numFmt w:val="bullet"/>
+      <w:lvlText w:val=""/>
+      <w:lvlJc w:val="left"/>
+      <w:pPr>
+        <w:ind w:left="3600" w:hanging="360"/>
+      </w:pPr>
+      <w:rPr>
+        <w:rFonts w:ascii="Symbol" w:hAnsi="Symbol" w:hint="default"/>
+      </w:rPr>
+    </w:lvl>
+    <w:lvl w:ilvl="4" w:tplc="08090003" w:tentative="1">
+      <w:start w:val="1"/>
+      <w:numFmt w:val="bullet"/>
+      <w:lvlText w:val="o"/>
+      <w:lvlJc w:val="left"/>
+      <w:pPr>
+        <w:ind w:left="4320" w:hanging="360"/>
+      </w:pPr>
+      <w:rPr>
+        <w:rFonts w:ascii="Courier New" w:hAnsi="Courier New" w:cs="Courier New" w:hint="default"/>
+      </w:rPr>
+    </w:lvl>
+    <w:lvl w:ilvl="5" w:tplc="08090005" w:tentative="1">
+      <w:start w:val="1"/>
+      <w:numFmt w:val="bullet"/>
+      <w:lvlText w:val=""/>
+      <w:lvlJc w:val="left"/>
+      <w:pPr>
+        <w:ind w:left="5040" w:hanging="360"/>
+      </w:pPr>
+      <w:rPr>
+        <w:rFonts w:ascii="Wingdings" w:hAnsi="Wingdings" w:hint="default"/>
+      </w:rPr>
+    </w:lvl>
+    <w:lvl w:ilvl="6" w:tplc="08090001" w:tentative="1">
+      <w:start w:val="1"/>
+      <w:numFmt w:val="bullet"/>
+      <w:lvlText w:val=""/>
+      <w:lvlJc w:val="left"/>
+      <w:pPr>
+        <w:ind w:left="5760" w:hanging="360"/>
+      </w:pPr>
+      <w:rPr>
+        <w:rFonts w:ascii="Symbol" w:hAnsi="Symbol" w:hint="default"/>
+      </w:rPr>
+    </w:lvl>
+    <w:lvl w:ilvl="7" w:tplc="08090003" w:tentative="1">
+      <w:start w:val="1"/>
+      <w:numFmt w:val="bullet"/>
+      <w:lvlText w:val="o"/>
+      <w:lvlJc w:val="left"/>
+      <w:pPr>
+        <w:ind w:left="6480" w:hanging="360"/>
+      </w:pPr>
+      <w:rPr>
+        <w:rFonts w:ascii="Courier New" w:hAnsi="Courier New" w:cs="Courier New" w:hint="default"/>
+      </w:rPr>
+    </w:lvl>
+    <w:lvl w:ilvl="8" w:tplc="08090005" w:tentative="1">
+      <w:start w:val="1"/>
+      <w:numFmt w:val="bullet"/>
+      <w:lvlText w:val=""/>
+      <w:lvlJc w:val="left"/>
+      <w:pPr>
+        <w:ind w:left="7200" w:hanging="360"/>
+      </w:pPr>
+      <w:rPr>
+        <w:rFonts w:ascii="Wingdings" w:hAnsi="Wingdings" w:hint="default"/>
+      </w:rPr>
+    </w:lvl>
+  </w:abstractNum>
+  <w:abstractNum w:abstractNumId="20">
     <w:nsid w:val="5BA64370"/>
     <w:multiLevelType w:val="hybridMultilevel"/>
     <w:tmpl w:val="F69A3638"/>
@@ -2705,7 +4505,7 @@
       </w:pPr>
     </w:lvl>
   </w:abstractNum>
-  <w:abstractNum w:abstractNumId="12">
+  <w:abstractNum w:abstractNumId="21">
     <w:nsid w:val="62064100"/>
     <w:multiLevelType w:val="hybridMultilevel"/>
     <w:tmpl w:val="D7AEEB40"/>
@@ -2818,7 +4618,7 @@
       </w:rPr>
     </w:lvl>
   </w:abstractNum>
-  <w:abstractNum w:abstractNumId="13">
+  <w:abstractNum w:abstractNumId="22">
     <w:nsid w:val="679D49C4"/>
     <w:multiLevelType w:val="hybridMultilevel"/>
     <w:tmpl w:val="2B08418A"/>
@@ -2931,7 +4731,7 @@
       </w:rPr>
     </w:lvl>
   </w:abstractNum>
-  <w:abstractNum w:abstractNumId="14">
+  <w:abstractNum w:abstractNumId="23">
     <w:nsid w:val="68B65B3B"/>
     <w:multiLevelType w:val="hybridMultilevel"/>
     <w:tmpl w:val="99DAC392"/>
@@ -3044,7 +4844,7 @@
       </w:rPr>
     </w:lvl>
   </w:abstractNum>
-  <w:abstractNum w:abstractNumId="15">
+  <w:abstractNum w:abstractNumId="24">
     <w:nsid w:val="6D440F2B"/>
     <w:multiLevelType w:val="hybridMultilevel"/>
     <w:tmpl w:val="57C6B61A"/>
@@ -3157,7 +4957,120 @@
       </w:rPr>
     </w:lvl>
   </w:abstractNum>
-  <w:abstractNum w:abstractNumId="16">
+  <w:abstractNum w:abstractNumId="25">
+    <w:nsid w:val="70890415"/>
+    <w:multiLevelType w:val="hybridMultilevel"/>
+    <w:tmpl w:val="C142974A"/>
+    <w:lvl w:ilvl="0" w:tplc="08090005">
+      <w:start w:val="1"/>
+      <w:numFmt w:val="bullet"/>
+      <w:lvlText w:val=""/>
+      <w:lvlJc w:val="left"/>
+      <w:pPr>
+        <w:ind w:left="720" w:hanging="360"/>
+      </w:pPr>
+      <w:rPr>
+        <w:rFonts w:ascii="Wingdings" w:hAnsi="Wingdings" w:hint="default"/>
+      </w:rPr>
+    </w:lvl>
+    <w:lvl w:ilvl="1" w:tplc="08090003" w:tentative="1">
+      <w:start w:val="1"/>
+      <w:numFmt w:val="bullet"/>
+      <w:lvlText w:val="o"/>
+      <w:lvlJc w:val="left"/>
+      <w:pPr>
+        <w:ind w:left="1440" w:hanging="360"/>
+      </w:pPr>
+      <w:rPr>
+        <w:rFonts w:ascii="Courier New" w:hAnsi="Courier New" w:cs="Courier New" w:hint="default"/>
+      </w:rPr>
+    </w:lvl>
+    <w:lvl w:ilvl="2" w:tplc="08090005" w:tentative="1">
+      <w:start w:val="1"/>
+      <w:numFmt w:val="bullet"/>
+      <w:lvlText w:val=""/>
+      <w:lvlJc w:val="left"/>
+      <w:pPr>
+        <w:ind w:left="2160" w:hanging="360"/>
+      </w:pPr>
+      <w:rPr>
+        <w:rFonts w:ascii="Wingdings" w:hAnsi="Wingdings" w:hint="default"/>
+      </w:rPr>
+    </w:lvl>
+    <w:lvl w:ilvl="3" w:tplc="08090001" w:tentative="1">
+      <w:start w:val="1"/>
+      <w:numFmt w:val="bullet"/>
+      <w:lvlText w:val=""/>
+      <w:lvlJc w:val="left"/>
+      <w:pPr>
+        <w:ind w:left="2880" w:hanging="360"/>
+      </w:pPr>
+      <w:rPr>
+        <w:rFonts w:ascii="Symbol" w:hAnsi="Symbol" w:hint="default"/>
+      </w:rPr>
+    </w:lvl>
+    <w:lvl w:ilvl="4" w:tplc="08090003" w:tentative="1">
+      <w:start w:val="1"/>
+      <w:numFmt w:val="bullet"/>
+      <w:lvlText w:val="o"/>
+      <w:lvlJc w:val="left"/>
+      <w:pPr>
+        <w:ind w:left="3600" w:hanging="360"/>
+      </w:pPr>
+      <w:rPr>
+        <w:rFonts w:ascii="Courier New" w:hAnsi="Courier New" w:cs="Courier New" w:hint="default"/>
+      </w:rPr>
+    </w:lvl>
+    <w:lvl w:ilvl="5" w:tplc="08090005" w:tentative="1">
+      <w:start w:val="1"/>
+      <w:numFmt w:val="bullet"/>
+      <w:lvlText w:val=""/>
+      <w:lvlJc w:val="left"/>
+      <w:pPr>
+        <w:ind w:left="4320" w:hanging="360"/>
+      </w:pPr>
+      <w:rPr>
+        <w:rFonts w:ascii="Wingdings" w:hAnsi="Wingdings" w:hint="default"/>
+      </w:rPr>
+    </w:lvl>
+    <w:lvl w:ilvl="6" w:tplc="08090001" w:tentative="1">
+      <w:start w:val="1"/>
+      <w:numFmt w:val="bullet"/>
+      <w:lvlText w:val=""/>
+      <w:lvlJc w:val="left"/>
+      <w:pPr>
+        <w:ind w:left="5040" w:hanging="360"/>
+      </w:pPr>
+      <w:rPr>
+        <w:rFonts w:ascii="Symbol" w:hAnsi="Symbol" w:hint="default"/>
+      </w:rPr>
+    </w:lvl>
+    <w:lvl w:ilvl="7" w:tplc="08090003" w:tentative="1">
+      <w:start w:val="1"/>
+      <w:numFmt w:val="bullet"/>
+      <w:lvlText w:val="o"/>
+      <w:lvlJc w:val="left"/>
+      <w:pPr>
+        <w:ind w:left="5760" w:hanging="360"/>
+      </w:pPr>
+      <w:rPr>
+        <w:rFonts w:ascii="Courier New" w:hAnsi="Courier New" w:cs="Courier New" w:hint="default"/>
+      </w:rPr>
+    </w:lvl>
+    <w:lvl w:ilvl="8" w:tplc="08090005" w:tentative="1">
+      <w:start w:val="1"/>
+      <w:numFmt w:val="bullet"/>
+      <w:lvlText w:val=""/>
+      <w:lvlJc w:val="left"/>
+      <w:pPr>
+        <w:ind w:left="6480" w:hanging="360"/>
+      </w:pPr>
+      <w:rPr>
+        <w:rFonts w:ascii="Wingdings" w:hAnsi="Wingdings" w:hint="default"/>
+      </w:rPr>
+    </w:lvl>
+  </w:abstractNum>
+  <w:abstractNum w:abstractNumId="26">
     <w:nsid w:val="71A81514"/>
     <w:multiLevelType w:val="hybridMultilevel"/>
     <w:tmpl w:val="E6AC0612"/>
@@ -3246,7 +5159,7 @@
       </w:pPr>
     </w:lvl>
   </w:abstractNum>
-  <w:abstractNum w:abstractNumId="17">
+  <w:abstractNum w:abstractNumId="27">
     <w:nsid w:val="75533F62"/>
     <w:multiLevelType w:val="hybridMultilevel"/>
     <w:tmpl w:val="6C7AF7C4"/>
@@ -3335,7 +5248,120 @@
       </w:pPr>
     </w:lvl>
   </w:abstractNum>
-  <w:abstractNum w:abstractNumId="18">
+  <w:abstractNum w:abstractNumId="28">
+    <w:nsid w:val="765562C0"/>
+    <w:multiLevelType w:val="hybridMultilevel"/>
+    <w:tmpl w:val="10C828EE"/>
+    <w:lvl w:ilvl="0" w:tplc="08090003">
+      <w:start w:val="1"/>
+      <w:numFmt w:val="bullet"/>
+      <w:lvlText w:val="o"/>
+      <w:lvlJc w:val="left"/>
+      <w:pPr>
+        <w:ind w:left="1440" w:hanging="360"/>
+      </w:pPr>
+      <w:rPr>
+        <w:rFonts w:ascii="Courier New" w:hAnsi="Courier New" w:cs="Courier New" w:hint="default"/>
+      </w:rPr>
+    </w:lvl>
+    <w:lvl w:ilvl="1" w:tplc="08090003" w:tentative="1">
+      <w:start w:val="1"/>
+      <w:numFmt w:val="bullet"/>
+      <w:lvlText w:val="o"/>
+      <w:lvlJc w:val="left"/>
+      <w:pPr>
+        <w:ind w:left="2160" w:hanging="360"/>
+      </w:pPr>
+      <w:rPr>
+        <w:rFonts w:ascii="Courier New" w:hAnsi="Courier New" w:cs="Courier New" w:hint="default"/>
+      </w:rPr>
+    </w:lvl>
+    <w:lvl w:ilvl="2" w:tplc="08090005" w:tentative="1">
+      <w:start w:val="1"/>
+      <w:numFmt w:val="bullet"/>
+      <w:lvlText w:val=""/>
+      <w:lvlJc w:val="left"/>
+      <w:pPr>
+        <w:ind w:left="2880" w:hanging="360"/>
+      </w:pPr>
+      <w:rPr>
+        <w:rFonts w:ascii="Wingdings" w:hAnsi="Wingdings" w:hint="default"/>
+      </w:rPr>
+    </w:lvl>
+    <w:lvl w:ilvl="3" w:tplc="08090001" w:tentative="1">
+      <w:start w:val="1"/>
+      <w:numFmt w:val="bullet"/>
+      <w:lvlText w:val=""/>
+      <w:lvlJc w:val="left"/>
+      <w:pPr>
+        <w:ind w:left="3600" w:hanging="360"/>
+      </w:pPr>
+      <w:rPr>
+        <w:rFonts w:ascii="Symbol" w:hAnsi="Symbol" w:hint="default"/>
+      </w:rPr>
+    </w:lvl>
+    <w:lvl w:ilvl="4" w:tplc="08090003" w:tentative="1">
+      <w:start w:val="1"/>
+      <w:numFmt w:val="bullet"/>
+      <w:lvlText w:val="o"/>
+      <w:lvlJc w:val="left"/>
+      <w:pPr>
+        <w:ind w:left="4320" w:hanging="360"/>
+      </w:pPr>
+      <w:rPr>
+        <w:rFonts w:ascii="Courier New" w:hAnsi="Courier New" w:cs="Courier New" w:hint="default"/>
+      </w:rPr>
+    </w:lvl>
+    <w:lvl w:ilvl="5" w:tplc="08090005" w:tentative="1">
+      <w:start w:val="1"/>
+      <w:numFmt w:val="bullet"/>
+      <w:lvlText w:val=""/>
+      <w:lvlJc w:val="left"/>
+      <w:pPr>
+        <w:ind w:left="5040" w:hanging="360"/>
+      </w:pPr>
+      <w:rPr>
+        <w:rFonts w:ascii="Wingdings" w:hAnsi="Wingdings" w:hint="default"/>
+      </w:rPr>
+    </w:lvl>
+    <w:lvl w:ilvl="6" w:tplc="08090001" w:tentative="1">
+      <w:start w:val="1"/>
+      <w:numFmt w:val="bullet"/>
+      <w:lvlText w:val=""/>
+      <w:lvlJc w:val="left"/>
+      <w:pPr>
+        <w:ind w:left="5760" w:hanging="360"/>
+      </w:pPr>
+      <w:rPr>
+        <w:rFonts w:ascii="Symbol" w:hAnsi="Symbol" w:hint="default"/>
+      </w:rPr>
+    </w:lvl>
+    <w:lvl w:ilvl="7" w:tplc="08090003" w:tentative="1">
+      <w:start w:val="1"/>
+      <w:numFmt w:val="bullet"/>
+      <w:lvlText w:val="o"/>
+      <w:lvlJc w:val="left"/>
+      <w:pPr>
+        <w:ind w:left="6480" w:hanging="360"/>
+      </w:pPr>
+      <w:rPr>
+        <w:rFonts w:ascii="Courier New" w:hAnsi="Courier New" w:cs="Courier New" w:hint="default"/>
+      </w:rPr>
+    </w:lvl>
+    <w:lvl w:ilvl="8" w:tplc="08090005" w:tentative="1">
+      <w:start w:val="1"/>
+      <w:numFmt w:val="bullet"/>
+      <w:lvlText w:val=""/>
+      <w:lvlJc w:val="left"/>
+      <w:pPr>
+        <w:ind w:left="7200" w:hanging="360"/>
+      </w:pPr>
+      <w:rPr>
+        <w:rFonts w:ascii="Wingdings" w:hAnsi="Wingdings" w:hint="default"/>
+      </w:rPr>
+    </w:lvl>
+  </w:abstractNum>
+  <w:abstractNum w:abstractNumId="29">
     <w:nsid w:val="78314D94"/>
     <w:multiLevelType w:val="hybridMultilevel"/>
     <w:tmpl w:val="8062A1F0"/>
@@ -3448,7 +5474,7 @@
       </w:rPr>
     </w:lvl>
   </w:abstractNum>
-  <w:abstractNum w:abstractNumId="19">
+  <w:abstractNum w:abstractNumId="30">
     <w:nsid w:val="790B7BE4"/>
     <w:multiLevelType w:val="hybridMultilevel"/>
     <w:tmpl w:val="AAF64DB8"/>
@@ -3561,7 +5587,7 @@
       </w:rPr>
     </w:lvl>
   </w:abstractNum>
-  <w:abstractNum w:abstractNumId="20">
+  <w:abstractNum w:abstractNumId="31">
     <w:nsid w:val="7A7405C0"/>
     <w:multiLevelType w:val="hybridMultilevel"/>
     <w:tmpl w:val="D1CE56B8"/>
@@ -3674,68 +5700,333 @@
       </w:rPr>
     </w:lvl>
   </w:abstractNum>
+  <w:abstractNum w:abstractNumId="32">
+    <w:nsid w:val="7CDA19A1"/>
+    <w:multiLevelType w:val="hybridMultilevel"/>
+    <w:tmpl w:val="BAF6F754"/>
+    <w:lvl w:ilvl="0" w:tplc="08090001">
+      <w:start w:val="1"/>
+      <w:numFmt w:val="bullet"/>
+      <w:lvlText w:val=""/>
+      <w:lvlJc w:val="left"/>
+      <w:pPr>
+        <w:ind w:left="720" w:hanging="360"/>
+      </w:pPr>
+      <w:rPr>
+        <w:rFonts w:ascii="Symbol" w:hAnsi="Symbol" w:hint="default"/>
+      </w:rPr>
+    </w:lvl>
+    <w:lvl w:ilvl="1" w:tplc="08090003" w:tentative="1">
+      <w:start w:val="1"/>
+      <w:numFmt w:val="bullet"/>
+      <w:lvlText w:val="o"/>
+      <w:lvlJc w:val="left"/>
+      <w:pPr>
+        <w:ind w:left="1440" w:hanging="360"/>
+      </w:pPr>
+      <w:rPr>
+        <w:rFonts w:ascii="Courier New" w:hAnsi="Courier New" w:cs="Courier New" w:hint="default"/>
+      </w:rPr>
+    </w:lvl>
+    <w:lvl w:ilvl="2" w:tplc="08090005" w:tentative="1">
+      <w:start w:val="1"/>
+      <w:numFmt w:val="bullet"/>
+      <w:lvlText w:val=""/>
+      <w:lvlJc w:val="left"/>
+      <w:pPr>
+        <w:ind w:left="2160" w:hanging="360"/>
+      </w:pPr>
+      <w:rPr>
+        <w:rFonts w:ascii="Wingdings" w:hAnsi="Wingdings" w:hint="default"/>
+      </w:rPr>
+    </w:lvl>
+    <w:lvl w:ilvl="3" w:tplc="08090001" w:tentative="1">
+      <w:start w:val="1"/>
+      <w:numFmt w:val="bullet"/>
+      <w:lvlText w:val=""/>
+      <w:lvlJc w:val="left"/>
+      <w:pPr>
+        <w:ind w:left="2880" w:hanging="360"/>
+      </w:pPr>
+      <w:rPr>
+        <w:rFonts w:ascii="Symbol" w:hAnsi="Symbol" w:hint="default"/>
+      </w:rPr>
+    </w:lvl>
+    <w:lvl w:ilvl="4" w:tplc="08090003" w:tentative="1">
+      <w:start w:val="1"/>
+      <w:numFmt w:val="bullet"/>
+      <w:lvlText w:val="o"/>
+      <w:lvlJc w:val="left"/>
+      <w:pPr>
+        <w:ind w:left="3600" w:hanging="360"/>
+      </w:pPr>
+      <w:rPr>
+        <w:rFonts w:ascii="Courier New" w:hAnsi="Courier New" w:cs="Courier New" w:hint="default"/>
+      </w:rPr>
+    </w:lvl>
+    <w:lvl w:ilvl="5" w:tplc="08090005" w:tentative="1">
+      <w:start w:val="1"/>
+      <w:numFmt w:val="bullet"/>
+      <w:lvlText w:val=""/>
+      <w:lvlJc w:val="left"/>
+      <w:pPr>
+        <w:ind w:left="4320" w:hanging="360"/>
+      </w:pPr>
+      <w:rPr>
+        <w:rFonts w:ascii="Wingdings" w:hAnsi="Wingdings" w:hint="default"/>
+      </w:rPr>
+    </w:lvl>
+    <w:lvl w:ilvl="6" w:tplc="08090001" w:tentative="1">
+      <w:start w:val="1"/>
+      <w:numFmt w:val="bullet"/>
+      <w:lvlText w:val=""/>
+      <w:lvlJc w:val="left"/>
+      <w:pPr>
+        <w:ind w:left="5040" w:hanging="360"/>
+      </w:pPr>
+      <w:rPr>
+        <w:rFonts w:ascii="Symbol" w:hAnsi="Symbol" w:hint="default"/>
+      </w:rPr>
+    </w:lvl>
+    <w:lvl w:ilvl="7" w:tplc="08090003" w:tentative="1">
+      <w:start w:val="1"/>
+      <w:numFmt w:val="bullet"/>
+      <w:lvlText w:val="o"/>
+      <w:lvlJc w:val="left"/>
+      <w:pPr>
+        <w:ind w:left="5760" w:hanging="360"/>
+      </w:pPr>
+      <w:rPr>
+        <w:rFonts w:ascii="Courier New" w:hAnsi="Courier New" w:cs="Courier New" w:hint="default"/>
+      </w:rPr>
+    </w:lvl>
+    <w:lvl w:ilvl="8" w:tplc="08090005" w:tentative="1">
+      <w:start w:val="1"/>
+      <w:numFmt w:val="bullet"/>
+      <w:lvlText w:val=""/>
+      <w:lvlJc w:val="left"/>
+      <w:pPr>
+        <w:ind w:left="6480" w:hanging="360"/>
+      </w:pPr>
+      <w:rPr>
+        <w:rFonts w:ascii="Wingdings" w:hAnsi="Wingdings" w:hint="default"/>
+      </w:rPr>
+    </w:lvl>
+  </w:abstractNum>
+  <w:abstractNum w:abstractNumId="33">
+    <w:nsid w:val="7F2D3F01"/>
+    <w:multiLevelType w:val="hybridMultilevel"/>
+    <w:tmpl w:val="83E450D0"/>
+    <w:lvl w:ilvl="0" w:tplc="08090005">
+      <w:start w:val="1"/>
+      <w:numFmt w:val="bullet"/>
+      <w:lvlText w:val=""/>
+      <w:lvlJc w:val="left"/>
+      <w:pPr>
+        <w:ind w:left="720" w:hanging="360"/>
+      </w:pPr>
+      <w:rPr>
+        <w:rFonts w:ascii="Wingdings" w:hAnsi="Wingdings" w:hint="default"/>
+      </w:rPr>
+    </w:lvl>
+    <w:lvl w:ilvl="1" w:tplc="08090003" w:tentative="1">
+      <w:start w:val="1"/>
+      <w:numFmt w:val="bullet"/>
+      <w:lvlText w:val="o"/>
+      <w:lvlJc w:val="left"/>
+      <w:pPr>
+        <w:ind w:left="1440" w:hanging="360"/>
+      </w:pPr>
+      <w:rPr>
+        <w:rFonts w:ascii="Courier New" w:hAnsi="Courier New" w:cs="Courier New" w:hint="default"/>
+      </w:rPr>
+    </w:lvl>
+    <w:lvl w:ilvl="2" w:tplc="08090005" w:tentative="1">
+      <w:start w:val="1"/>
+      <w:numFmt w:val="bullet"/>
+      <w:lvlText w:val=""/>
+      <w:lvlJc w:val="left"/>
+      <w:pPr>
+        <w:ind w:left="2160" w:hanging="360"/>
+      </w:pPr>
+      <w:rPr>
+        <w:rFonts w:ascii="Wingdings" w:hAnsi="Wingdings" w:hint="default"/>
+      </w:rPr>
+    </w:lvl>
+    <w:lvl w:ilvl="3" w:tplc="08090001" w:tentative="1">
+      <w:start w:val="1"/>
+      <w:numFmt w:val="bullet"/>
+      <w:lvlText w:val=""/>
+      <w:lvlJc w:val="left"/>
+      <w:pPr>
+        <w:ind w:left="2880" w:hanging="360"/>
+      </w:pPr>
+      <w:rPr>
+        <w:rFonts w:ascii="Symbol" w:hAnsi="Symbol" w:hint="default"/>
+      </w:rPr>
+    </w:lvl>
+    <w:lvl w:ilvl="4" w:tplc="08090003" w:tentative="1">
+      <w:start w:val="1"/>
+      <w:numFmt w:val="bullet"/>
+      <w:lvlText w:val="o"/>
+      <w:lvlJc w:val="left"/>
+      <w:pPr>
+        <w:ind w:left="3600" w:hanging="360"/>
+      </w:pPr>
+      <w:rPr>
+        <w:rFonts w:ascii="Courier New" w:hAnsi="Courier New" w:cs="Courier New" w:hint="default"/>
+      </w:rPr>
+    </w:lvl>
+    <w:lvl w:ilvl="5" w:tplc="08090005" w:tentative="1">
+      <w:start w:val="1"/>
+      <w:numFmt w:val="bullet"/>
+      <w:lvlText w:val=""/>
+      <w:lvlJc w:val="left"/>
+      <w:pPr>
+        <w:ind w:left="4320" w:hanging="360"/>
+      </w:pPr>
+      <w:rPr>
+        <w:rFonts w:ascii="Wingdings" w:hAnsi="Wingdings" w:hint="default"/>
+      </w:rPr>
+    </w:lvl>
+    <w:lvl w:ilvl="6" w:tplc="08090001" w:tentative="1">
+      <w:start w:val="1"/>
+      <w:numFmt w:val="bullet"/>
+      <w:lvlText w:val=""/>
+      <w:lvlJc w:val="left"/>
+      <w:pPr>
+        <w:ind w:left="5040" w:hanging="360"/>
+      </w:pPr>
+      <w:rPr>
+        <w:rFonts w:ascii="Symbol" w:hAnsi="Symbol" w:hint="default"/>
+      </w:rPr>
+    </w:lvl>
+    <w:lvl w:ilvl="7" w:tplc="08090003" w:tentative="1">
+      <w:start w:val="1"/>
+      <w:numFmt w:val="bullet"/>
+      <w:lvlText w:val="o"/>
+      <w:lvlJc w:val="left"/>
+      <w:pPr>
+        <w:ind w:left="5760" w:hanging="360"/>
+      </w:pPr>
+      <w:rPr>
+        <w:rFonts w:ascii="Courier New" w:hAnsi="Courier New" w:cs="Courier New" w:hint="default"/>
+      </w:rPr>
+    </w:lvl>
+    <w:lvl w:ilvl="8" w:tplc="08090005" w:tentative="1">
+      <w:start w:val="1"/>
+      <w:numFmt w:val="bullet"/>
+      <w:lvlText w:val=""/>
+      <w:lvlJc w:val="left"/>
+      <w:pPr>
+        <w:ind w:left="6480" w:hanging="360"/>
+      </w:pPr>
+      <w:rPr>
+        <w:rFonts w:ascii="Wingdings" w:hAnsi="Wingdings" w:hint="default"/>
+      </w:rPr>
+    </w:lvl>
+  </w:abstractNum>
   <w:num w:numId="1">
+    <w:abstractNumId w:val="21"/>
+  </w:num>
+  <w:num w:numId="2">
+    <w:abstractNumId w:val="24"/>
+  </w:num>
+  <w:num w:numId="3">
+    <w:abstractNumId w:val="8"/>
+  </w:num>
+  <w:num w:numId="4">
+    <w:abstractNumId w:val="6"/>
+  </w:num>
+  <w:num w:numId="5">
+    <w:abstractNumId w:val="30"/>
+  </w:num>
+  <w:num w:numId="6">
     <w:abstractNumId w:val="12"/>
   </w:num>
-  <w:num w:numId="2">
+  <w:num w:numId="7">
+    <w:abstractNumId w:val="31"/>
+  </w:num>
+  <w:num w:numId="8">
+    <w:abstractNumId w:val="11"/>
+  </w:num>
+  <w:num w:numId="9">
+    <w:abstractNumId w:val="23"/>
+  </w:num>
+  <w:num w:numId="10">
+    <w:abstractNumId w:val="27"/>
+  </w:num>
+  <w:num w:numId="11">
+    <w:abstractNumId w:val="22"/>
+  </w:num>
+  <w:num w:numId="12">
+    <w:abstractNumId w:val="18"/>
+  </w:num>
+  <w:num w:numId="13">
+    <w:abstractNumId w:val="29"/>
+  </w:num>
+  <w:num w:numId="14">
+    <w:abstractNumId w:val="10"/>
+  </w:num>
+  <w:num w:numId="15">
+    <w:abstractNumId w:val="20"/>
+  </w:num>
+  <w:num w:numId="16">
+    <w:abstractNumId w:val="1"/>
+  </w:num>
+  <w:num w:numId="17">
+    <w:abstractNumId w:val="13"/>
+  </w:num>
+  <w:num w:numId="18">
+    <w:abstractNumId w:val="26"/>
+  </w:num>
+  <w:num w:numId="19">
+    <w:abstractNumId w:val="4"/>
+  </w:num>
+  <w:num w:numId="20">
+    <w:abstractNumId w:val="9"/>
+  </w:num>
+  <w:num w:numId="21">
+    <w:abstractNumId w:val="14"/>
+  </w:num>
+  <w:num w:numId="22">
+    <w:abstractNumId w:val="32"/>
+  </w:num>
+  <w:num w:numId="23">
+    <w:abstractNumId w:val="5"/>
+  </w:num>
+  <w:num w:numId="24">
+    <w:abstractNumId w:val="25"/>
+  </w:num>
+  <w:num w:numId="25">
+    <w:abstractNumId w:val="33"/>
+  </w:num>
+  <w:num w:numId="26">
+    <w:abstractNumId w:val="19"/>
+  </w:num>
+  <w:num w:numId="27">
+    <w:abstractNumId w:val="28"/>
+  </w:num>
+  <w:num w:numId="28">
+    <w:abstractNumId w:val="16"/>
+  </w:num>
+  <w:num w:numId="29">
+    <w:abstractNumId w:val="7"/>
+  </w:num>
+  <w:num w:numId="30">
+    <w:abstractNumId w:val="17"/>
+  </w:num>
+  <w:num w:numId="31">
     <w:abstractNumId w:val="15"/>
   </w:num>
-  <w:num w:numId="3">
+  <w:num w:numId="32">
     <w:abstractNumId w:val="3"/>
   </w:num>
-  <w:num w:numId="4">
-    <w:abstractNumId w:val="2"/>
-  </w:num>
-  <w:num w:numId="5">
-    <w:abstractNumId w:val="19"/>
-  </w:num>
-  <w:num w:numId="6">
-    <w:abstractNumId w:val="7"/>
-  </w:num>
-  <w:num w:numId="7">
-    <w:abstractNumId w:val="20"/>
-  </w:num>
-  <w:num w:numId="8">
-    <w:abstractNumId w:val="6"/>
-  </w:num>
-  <w:num w:numId="9">
-    <w:abstractNumId w:val="14"/>
-  </w:num>
-  <w:num w:numId="10">
-    <w:abstractNumId w:val="17"/>
-  </w:num>
-  <w:num w:numId="11">
-    <w:abstractNumId w:val="13"/>
-  </w:num>
-  <w:num w:numId="12">
-    <w:abstractNumId w:val="10"/>
-  </w:num>
-  <w:num w:numId="13">
-    <w:abstractNumId w:val="18"/>
-  </w:num>
-  <w:num w:numId="14">
-    <w:abstractNumId w:val="5"/>
-  </w:num>
-  <w:num w:numId="15">
-    <w:abstractNumId w:val="11"/>
-  </w:num>
-  <w:num w:numId="16">
+  <w:num w:numId="33">
     <w:abstractNumId w:val="0"/>
   </w:num>
-  <w:num w:numId="17">
-    <w:abstractNumId w:val="8"/>
-  </w:num>
-  <w:num w:numId="18">
-    <w:abstractNumId w:val="16"/>
-  </w:num>
-  <w:num w:numId="19">
-    <w:abstractNumId w:val="1"/>
-  </w:num>
-  <w:num w:numId="20">
-    <w:abstractNumId w:val="4"/>
-  </w:num>
-  <w:num w:numId="21">
-    <w:abstractNumId w:val="9"/>
+  <w:num w:numId="34">
+    <w:abstractNumId w:val="2"/>
   </w:num>
 </w:numbering>
 </file>

</xml_diff>